<commit_message>
Updating protocol, first round.
</commit_message>
<xml_diff>
--- a/Protocol for MSM project.docx
+++ b/Protocol for MSM project.docx
@@ -127,49 +127,7 @@
           <w:sz w:val="22"/>
           <w:szCs w:val="22"/>
         </w:rPr>
-        <w:t>.</w:t>
-      </w:r>
-      <w:r>
-        <w:rPr>
-          <w:sz w:val="22"/>
-          <w:szCs w:val="22"/>
-        </w:rPr>
-        <w:t xml:space="preserve"> </w:t>
-      </w:r>
-      <w:r>
-        <w:rPr>
-          <w:sz w:val="22"/>
-          <w:szCs w:val="22"/>
-        </w:rPr>
-        <w:t xml:space="preserve">A challenge </w:t>
-      </w:r>
-      <w:r>
-        <w:rPr>
-          <w:sz w:val="22"/>
-          <w:szCs w:val="22"/>
-        </w:rPr>
-        <w:t xml:space="preserve">of MSMs </w:t>
-      </w:r>
-      <w:r>
-        <w:rPr>
-          <w:sz w:val="22"/>
-          <w:szCs w:val="22"/>
-        </w:rPr>
-        <w:t xml:space="preserve">is the combinatorial complexity in </w:t>
-      </w:r>
-      <w:r>
-        <w:rPr>
-          <w:sz w:val="22"/>
-          <w:szCs w:val="22"/>
-        </w:rPr>
-        <w:t xml:space="preserve">models </w:t>
-      </w:r>
-      <w:r>
-        <w:rPr>
-          <w:sz w:val="22"/>
-          <w:szCs w:val="22"/>
-        </w:rPr>
-        <w:t xml:space="preserve">as the number of chronic conditions being modelled grows. This increases computation time, but also risks overfitting of some of the transition models within the MSM, especially those with fewer events/ observations. </w:t>
+        <w:t xml:space="preserve">. A challenge of MSMs is the combinatorial complexity in models as the number of chronic conditions being modelled grows. This increases computation time, but also risks overfitting of some of the transition models within the MSM, especially those with fewer events/ observations. </w:t>
       </w:r>
     </w:p>
     <w:p>
@@ -206,56 +164,7 @@
           <w:sz w:val="22"/>
           <w:szCs w:val="22"/>
         </w:rPr>
-        <w:t>. For example, one could assume that certain groups of transitions share a common baseline and/or predictor effects.</w:t>
-      </w:r>
-      <w:r>
-        <w:rPr>
-          <w:sz w:val="22"/>
-          <w:szCs w:val="22"/>
-        </w:rPr>
-        <w:t xml:space="preserve"> </w:t>
-      </w:r>
-      <w:r>
-        <w:rPr>
-          <w:sz w:val="22"/>
-          <w:szCs w:val="22"/>
-        </w:rPr>
-        <w:t>The properties of doing this in a prediction context (of multi-morbidity) are unknown. Likewise, in a prediction context, penalisation methods are often advocated to help minimise the risk of overfitting. Therefore, it is of interest to examine the impact of penalisation methods on this situation with or without sharing of parameter terms across the transitions.</w:t>
-      </w:r>
-      <w:r>
-        <w:rPr>
-          <w:sz w:val="22"/>
-          <w:szCs w:val="22"/>
-        </w:rPr>
-        <w:t xml:space="preserve"> </w:t>
-      </w:r>
-      <w:r>
-        <w:rPr>
-          <w:sz w:val="22"/>
-          <w:szCs w:val="22"/>
-        </w:rPr>
-        <w:t>While the use of shared parameters across transitions to reduce the parameter space is well-documented</w:t>
-      </w:r>
-      <w:r>
-        <w:rPr>
-          <w:sz w:val="22"/>
-          <w:szCs w:val="22"/>
-        </w:rPr>
-        <w:t xml:space="preserve">, </w:t>
-      </w:r>
-      <w:r>
-        <w:rPr>
-          <w:sz w:val="22"/>
-          <w:szCs w:val="22"/>
-        </w:rPr>
-        <w:t>the concept of penalisation in this context is less well-studied.</w:t>
-      </w:r>
-      <w:r>
-        <w:rPr>
-          <w:sz w:val="22"/>
-          <w:szCs w:val="22"/>
-        </w:rPr>
-        <w:t xml:space="preserve"> </w:t>
+        <w:t xml:space="preserve">. For example, one could assume that certain groups of transitions share a common baseline and/or predictor effects. The properties of doing this in a prediction context (of multi-morbidity) are unknown. Likewise, in a prediction context, penalisation methods are often advocated to help minimise the risk of overfitting. Therefore, it is of interest to examine the impact of penalisation methods on this situation with or without sharing of parameter terms across the transitions. While the use of shared parameters across transitions to reduce the parameter space is well-documented, the concept of penalisation in this context is less well-studied. </w:t>
       </w:r>
     </w:p>
     <w:p/>
@@ -309,14 +218,7 @@
           <w:sz w:val="22"/>
           <w:szCs w:val="22"/>
         </w:rPr>
-        <w:t xml:space="preserve">LASSO - </w:t>
-      </w:r>
-      <w:r>
-        <w:rPr>
-          <w:sz w:val="22"/>
-          <w:szCs w:val="22"/>
-        </w:rPr>
-        <w:t>least absolute shrinkage and selection operator</w:t>
+        <w:t>LASSO - least absolute shrinkage and selection operator</w:t>
       </w:r>
     </w:p>
     <w:p>
@@ -540,7 +442,7 @@
       </w:pPr>
       <w:r>
         <w:lastRenderedPageBreak/>
-        <w:t>Scope of the Study</w:t>
+        <w:t>Aims</w:t>
       </w:r>
     </w:p>
     <w:p>
@@ -677,14 +579,7 @@
           <w:sz w:val="22"/>
           <w:szCs w:val="22"/>
         </w:rPr>
-        <w:t>F</w:t>
-      </w:r>
-      <w:r>
-        <w:rPr>
-          <w:sz w:val="22"/>
-          <w:szCs w:val="22"/>
-        </w:rPr>
-        <w:t>used-LASSO penalised likelihood</w:t>
+        <w:t>Fused-LASSO penalised likelihood</w:t>
       </w:r>
       <w:r>
         <w:rPr>
@@ -711,21 +606,7 @@
           <w:sz w:val="22"/>
           <w:szCs w:val="22"/>
         </w:rPr>
-        <w:t>R</w:t>
-      </w:r>
-      <w:r>
-        <w:rPr>
-          <w:sz w:val="22"/>
-          <w:szCs w:val="22"/>
-        </w:rPr>
-        <w:t>educed-rank methods</w:t>
-      </w:r>
-      <w:r>
-        <w:rPr>
-          <w:sz w:val="22"/>
-          <w:szCs w:val="22"/>
-        </w:rPr>
-        <w:t xml:space="preserve"> [</w:t>
+        <w:t>Reduced-rank methods [</w:t>
       </w:r>
       <w:r>
         <w:rPr>
@@ -759,14 +640,7 @@
           <w:sz w:val="22"/>
           <w:szCs w:val="22"/>
         </w:rPr>
-        <w:t>Bayesian approach with penalising prior to pull coefficients down towards an overall model-level value</w:t>
-      </w:r>
-      <w:r>
-        <w:rPr>
-          <w:sz w:val="22"/>
-          <w:szCs w:val="22"/>
-        </w:rPr>
-        <w:t xml:space="preserve"> [</w:t>
+        <w:t>Bayesian approach with penalising prior to pull coefficients down towards an overall model-level value [</w:t>
       </w:r>
       <w:r>
         <w:rPr>
@@ -905,6 +779,147 @@
         <w:t xml:space="preserve">Due to restrictions in packages we plan to use, data will need to be passed in a long data format. We will first simulate the model in wide format for ease of computation, and transpose this to create the long format we require. </w:t>
       </w:r>
     </w:p>
+    <w:p>
+      <w:pPr>
+        <w:rPr>
+          <w:color w:val="FF0000"/>
+          <w:sz w:val="22"/>
+          <w:szCs w:val="22"/>
+        </w:rPr>
+      </w:pPr>
+    </w:p>
+    <w:p>
+      <w:pPr>
+        <w:rPr>
+          <w:color w:val="FF0000"/>
+          <w:sz w:val="22"/>
+          <w:szCs w:val="22"/>
+        </w:rPr>
+      </w:pPr>
+      <w:r>
+        <w:rPr>
+          <w:color w:val="FF0000"/>
+          <w:sz w:val="22"/>
+          <w:szCs w:val="22"/>
+        </w:rPr>
+        <w:t xml:space="preserve">· </w:t>
+      </w:r>
+      <w:r>
+        <w:rPr>
+          <w:color w:val="FF0000"/>
+          <w:sz w:val="22"/>
+          <w:szCs w:val="22"/>
+        </w:rPr>
+        <w:t>Simulation</w:t>
+      </w:r>
+      <w:r>
+        <w:rPr>
+          <w:color w:val="FF0000"/>
+          <w:sz w:val="22"/>
+          <w:szCs w:val="22"/>
+        </w:rPr>
+        <w:t xml:space="preserve"> from some parametric model.</w:t>
+      </w:r>
+    </w:p>
+    <w:p>
+      <w:pPr>
+        <w:rPr>
+          <w:color w:val="FF0000"/>
+          <w:sz w:val="22"/>
+          <w:szCs w:val="22"/>
+        </w:rPr>
+      </w:pPr>
+      <w:r>
+        <w:rPr>
+          <w:color w:val="FF0000"/>
+          <w:sz w:val="22"/>
+          <w:szCs w:val="22"/>
+        </w:rPr>
+        <w:t xml:space="preserve">· </w:t>
+      </w:r>
+      <w:r>
+        <w:rPr>
+          <w:color w:val="FF0000"/>
+          <w:sz w:val="22"/>
+          <w:szCs w:val="22"/>
+        </w:rPr>
+        <w:t>Decide</w:t>
+      </w:r>
+      <w:r>
+        <w:rPr>
+          <w:color w:val="FF0000"/>
+          <w:sz w:val="22"/>
+          <w:szCs w:val="22"/>
+        </w:rPr>
+        <w:t xml:space="preserve"> how simple or</w:t>
+      </w:r>
+      <w:r>
+        <w:rPr>
+          <w:color w:val="FF0000"/>
+          <w:sz w:val="22"/>
+          <w:szCs w:val="22"/>
+        </w:rPr>
+        <w:t xml:space="preserve"> </w:t>
+      </w:r>
+      <w:r>
+        <w:rPr>
+          <w:color w:val="FF0000"/>
+          <w:sz w:val="22"/>
+          <w:szCs w:val="22"/>
+        </w:rPr>
+        <w:t>complex the model should be and whether it should be based on real data.</w:t>
+      </w:r>
+    </w:p>
+    <w:p>
+      <w:pPr>
+        <w:rPr>
+          <w:color w:val="FF0000"/>
+          <w:sz w:val="22"/>
+          <w:szCs w:val="22"/>
+        </w:rPr>
+      </w:pPr>
+      <w:r>
+        <w:rPr>
+          <w:color w:val="FF0000"/>
+          <w:sz w:val="22"/>
+          <w:szCs w:val="22"/>
+        </w:rPr>
+        <w:t>· Determine what factors to vary and the levels of factors to use.</w:t>
+      </w:r>
+    </w:p>
+    <w:p>
+      <w:pPr>
+        <w:rPr>
+          <w:color w:val="FF0000"/>
+          <w:sz w:val="22"/>
+          <w:szCs w:val="22"/>
+        </w:rPr>
+      </w:pPr>
+      <w:r>
+        <w:rPr>
+          <w:color w:val="FF0000"/>
+          <w:sz w:val="22"/>
+          <w:szCs w:val="22"/>
+        </w:rPr>
+        <w:t xml:space="preserve">· </w:t>
+      </w:r>
+      <w:r>
+        <w:rPr>
+          <w:color w:val="FF0000"/>
+          <w:sz w:val="22"/>
+          <w:szCs w:val="22"/>
+        </w:rPr>
+        <w:t>Factors</w:t>
+      </w:r>
+      <w:r>
+        <w:rPr>
+          <w:color w:val="FF0000"/>
+          <w:sz w:val="22"/>
+          <w:szCs w:val="22"/>
+        </w:rPr>
+        <w:t xml:space="preserve"> should be varied one-at-a-time.</w:t>
+      </w:r>
+    </w:p>
     <w:p/>
     <w:p>
       <w:pPr>
@@ -966,6 +981,7 @@
         </w:rPr>
         <w:t xml:space="preserve">the </w:t>
       </w:r>
+      <w:proofErr w:type="spellStart"/>
       <w:r>
         <w:rPr>
           <w:i/>
@@ -973,15 +989,393 @@
           <w:sz w:val="22"/>
           <w:szCs w:val="22"/>
         </w:rPr>
-        <w:t>penalized</w:t>
-      </w:r>
-      <w:r>
-        <w:rPr>
-          <w:sz w:val="22"/>
-          <w:szCs w:val="22"/>
-        </w:rPr>
-        <w:t xml:space="preserve"> package will be used.</w:t>
-      </w:r>
+        <w:t>msprep</w:t>
+      </w:r>
+      <w:proofErr w:type="spellEnd"/>
+      <w:r>
+        <w:rPr>
+          <w:sz w:val="22"/>
+          <w:szCs w:val="22"/>
+        </w:rPr>
+        <w:t xml:space="preserve"> function of the </w:t>
+      </w:r>
+      <w:proofErr w:type="spellStart"/>
+      <w:r>
+        <w:rPr>
+          <w:i/>
+          <w:iCs/>
+          <w:sz w:val="22"/>
+          <w:szCs w:val="22"/>
+        </w:rPr>
+        <w:t>mstate</w:t>
+      </w:r>
+      <w:proofErr w:type="spellEnd"/>
+      <w:r>
+        <w:rPr>
+          <w:sz w:val="22"/>
+          <w:szCs w:val="22"/>
+        </w:rPr>
+        <w:t xml:space="preserve"> package will be used to prepare the data for the </w:t>
+      </w:r>
+      <w:proofErr w:type="spellStart"/>
+      <w:r>
+        <w:rPr>
+          <w:i/>
+          <w:iCs/>
+          <w:sz w:val="22"/>
+          <w:szCs w:val="22"/>
+        </w:rPr>
+        <w:t>coxph</w:t>
+      </w:r>
+      <w:proofErr w:type="spellEnd"/>
+      <w:r>
+        <w:rPr>
+          <w:sz w:val="22"/>
+          <w:szCs w:val="22"/>
+        </w:rPr>
+        <w:t xml:space="preserve"> function. This facilitates fitting a cox proportional hazards model for each transition in turn. </w:t>
+      </w:r>
+    </w:p>
+    <w:p/>
+    <w:p>
+      <w:pPr>
+        <w:pStyle w:val="Heading4"/>
+      </w:pPr>
+      <w:r>
+        <w:t>MLE with Uniform Shrinkage Factor Applied to Each Transition</w:t>
+      </w:r>
+    </w:p>
+    <w:p>
+      <w:pPr>
+        <w:rPr>
+          <w:sz w:val="22"/>
+          <w:szCs w:val="22"/>
+        </w:rPr>
+      </w:pPr>
+      <w:r>
+        <w:rPr>
+          <w:sz w:val="22"/>
+          <w:szCs w:val="22"/>
+        </w:rPr>
+        <w:t>To apply a uniform shrinkage factor to each transition</w:t>
+      </w:r>
+      <w:r>
+        <w:rPr>
+          <w:sz w:val="22"/>
+          <w:szCs w:val="22"/>
+        </w:rPr>
+        <w:t>, we will estimate the shrinkage factor post model fit using the heuristic shrinkage factor:</w:t>
+      </w:r>
+    </w:p>
+    <w:p>
+      <w:pPr>
+        <w:rPr>
+          <w:rFonts w:eastAsiaTheme="minorEastAsia"/>
+          <w:sz w:val="22"/>
+          <w:szCs w:val="22"/>
+        </w:rPr>
+      </w:pPr>
+      <m:oMathPara>
+        <m:oMath>
+          <m:sSub>
+            <m:sSubPr>
+              <m:ctrlPr>
+                <w:rPr>
+                  <w:rFonts w:ascii="Cambria Math" w:hAnsi="Cambria Math"/>
+                  <w:i/>
+                  <w:sz w:val="22"/>
+                  <w:szCs w:val="22"/>
+                </w:rPr>
+              </m:ctrlPr>
+            </m:sSubPr>
+            <m:e>
+              <m:r>
+                <w:rPr>
+                  <w:rFonts w:ascii="Cambria Math" w:hAnsi="Cambria Math"/>
+                  <w:sz w:val="22"/>
+                  <w:szCs w:val="22"/>
+                </w:rPr>
+                <m:t>S</m:t>
+              </m:r>
+            </m:e>
+            <m:sub>
+              <m:r>
+                <w:rPr>
+                  <w:rFonts w:ascii="Cambria Math" w:hAnsi="Cambria Math"/>
+                  <w:sz w:val="22"/>
+                  <w:szCs w:val="22"/>
+                </w:rPr>
+                <m:t>VH</m:t>
+              </m:r>
+            </m:sub>
+          </m:sSub>
+          <m:r>
+            <w:rPr>
+              <w:rFonts w:ascii="Cambria Math" w:hAnsi="Cambria Math"/>
+              <w:sz w:val="22"/>
+              <w:szCs w:val="22"/>
+            </w:rPr>
+            <m:t>=1-</m:t>
+          </m:r>
+          <m:f>
+            <m:fPr>
+              <m:ctrlPr>
+                <w:rPr>
+                  <w:rFonts w:ascii="Cambria Math" w:hAnsi="Cambria Math"/>
+                  <w:i/>
+                  <w:sz w:val="22"/>
+                  <w:szCs w:val="22"/>
+                </w:rPr>
+              </m:ctrlPr>
+            </m:fPr>
+            <m:num>
+              <m:r>
+                <w:rPr>
+                  <w:rFonts w:ascii="Cambria Math" w:hAnsi="Cambria Math"/>
+                  <w:sz w:val="22"/>
+                  <w:szCs w:val="22"/>
+                </w:rPr>
+                <m:t>p</m:t>
+              </m:r>
+            </m:num>
+            <m:den>
+              <m:r>
+                <w:rPr>
+                  <w:rFonts w:ascii="Cambria Math" w:hAnsi="Cambria Math"/>
+                  <w:sz w:val="22"/>
+                  <w:szCs w:val="22"/>
+                </w:rPr>
+                <m:t>LR</m:t>
+              </m:r>
+            </m:den>
+          </m:f>
+          <m:r>
+            <w:rPr>
+              <w:rFonts w:ascii="Cambria Math" w:hAnsi="Cambria Math"/>
+              <w:sz w:val="22"/>
+              <w:szCs w:val="22"/>
+            </w:rPr>
+            <m:t>,</m:t>
+          </m:r>
+        </m:oMath>
+      </m:oMathPara>
+    </w:p>
+    <w:p>
+      <w:pPr>
+        <w:rPr>
+          <w:rFonts w:eastAsiaTheme="minorEastAsia"/>
+          <w:sz w:val="22"/>
+          <w:szCs w:val="22"/>
+        </w:rPr>
+      </w:pPr>
+      <w:r>
+        <w:rPr>
+          <w:rFonts w:eastAsiaTheme="minorEastAsia"/>
+          <w:sz w:val="22"/>
+          <w:szCs w:val="22"/>
+        </w:rPr>
+        <w:t>where p is the total number of predictor parameters for the full set of candidate predictors and LR is the likelihood ratio (chi‐squared) statistic for the fitted model defined as</w:t>
+      </w:r>
+      <w:r>
+        <w:rPr>
+          <w:rFonts w:eastAsiaTheme="minorEastAsia"/>
+          <w:sz w:val="22"/>
+          <w:szCs w:val="22"/>
+        </w:rPr>
+        <w:t>:</w:t>
+      </w:r>
+    </w:p>
+    <w:p>
+      <w:pPr>
+        <w:rPr>
+          <w:rFonts w:ascii="Times New Roman" w:eastAsia="Times New Roman" w:hAnsi="Times New Roman" w:cs="Times New Roman"/>
+          <w:lang w:eastAsia="en-GB"/>
+        </w:rPr>
+      </w:pPr>
+      <m:oMathPara>
+        <m:oMath>
+          <m:r>
+            <w:rPr>
+              <w:rFonts w:ascii="Cambria Math" w:eastAsia="Times New Roman" w:hAnsi="Cambria Math" w:cs="Times New Roman"/>
+              <w:lang w:eastAsia="en-GB"/>
+            </w:rPr>
+            <m:t>LR=-2</m:t>
+          </m:r>
+          <m:d>
+            <m:dPr>
+              <m:ctrlPr>
+                <w:rPr>
+                  <w:rFonts w:ascii="Cambria Math" w:eastAsia="Times New Roman" w:hAnsi="Cambria Math" w:cs="Times New Roman"/>
+                  <w:i/>
+                  <w:lang w:eastAsia="en-GB"/>
+                </w:rPr>
+              </m:ctrlPr>
+            </m:dPr>
+            <m:e>
+              <m:r>
+                <w:rPr>
+                  <w:rFonts w:ascii="Cambria Math" w:eastAsia="Times New Roman" w:hAnsi="Cambria Math" w:cs="Times New Roman"/>
+                  <w:lang w:eastAsia="en-GB"/>
+                </w:rPr>
+                <m:t>ln</m:t>
+              </m:r>
+              <m:sSub>
+                <m:sSubPr>
+                  <m:ctrlPr>
+                    <w:rPr>
+                      <w:rFonts w:ascii="Cambria Math" w:eastAsia="Times New Roman" w:hAnsi="Cambria Math" w:cs="Times New Roman"/>
+                      <w:i/>
+                      <w:lang w:eastAsia="en-GB"/>
+                    </w:rPr>
+                  </m:ctrlPr>
+                </m:sSubPr>
+                <m:e>
+                  <m:r>
+                    <w:rPr>
+                      <w:rFonts w:ascii="Cambria Math" w:eastAsia="Times New Roman" w:hAnsi="Cambria Math" w:cs="Times New Roman"/>
+                      <w:lang w:eastAsia="en-GB"/>
+                    </w:rPr>
+                    <m:t>L</m:t>
+                  </m:r>
+                </m:e>
+                <m:sub>
+                  <m:r>
+                    <w:rPr>
+                      <w:rFonts w:ascii="Cambria Math" w:eastAsia="Times New Roman" w:hAnsi="Cambria Math" w:cs="Times New Roman"/>
+                      <w:lang w:eastAsia="en-GB"/>
+                    </w:rPr>
+                    <m:t>null</m:t>
+                  </m:r>
+                </m:sub>
+              </m:sSub>
+              <m:r>
+                <w:rPr>
+                  <w:rFonts w:ascii="Cambria Math" w:eastAsia="Times New Roman" w:hAnsi="Cambria Math" w:cs="Times New Roman"/>
+                  <w:lang w:eastAsia="en-GB"/>
+                </w:rPr>
+                <m:t>-ln</m:t>
+              </m:r>
+              <m:sSub>
+                <m:sSubPr>
+                  <m:ctrlPr>
+                    <w:rPr>
+                      <w:rFonts w:ascii="Cambria Math" w:eastAsia="Times New Roman" w:hAnsi="Cambria Math" w:cs="Times New Roman"/>
+                      <w:i/>
+                      <w:lang w:eastAsia="en-GB"/>
+                    </w:rPr>
+                  </m:ctrlPr>
+                </m:sSubPr>
+                <m:e>
+                  <m:r>
+                    <w:rPr>
+                      <w:rFonts w:ascii="Cambria Math" w:eastAsia="Times New Roman" w:hAnsi="Cambria Math" w:cs="Times New Roman"/>
+                      <w:lang w:eastAsia="en-GB"/>
+                    </w:rPr>
+                    <m:t>L</m:t>
+                  </m:r>
+                </m:e>
+                <m:sub>
+                  <m:r>
+                    <w:rPr>
+                      <w:rFonts w:ascii="Cambria Math" w:eastAsia="Times New Roman" w:hAnsi="Cambria Math" w:cs="Times New Roman"/>
+                      <w:lang w:eastAsia="en-GB"/>
+                    </w:rPr>
+                    <m:t>model</m:t>
+                  </m:r>
+                </m:sub>
+              </m:sSub>
+            </m:e>
+          </m:d>
+          <m:r>
+            <w:rPr>
+              <w:rFonts w:ascii="Cambria Math" w:eastAsia="Times New Roman" w:hAnsi="Cambria Math" w:cs="Times New Roman"/>
+              <w:lang w:eastAsia="en-GB"/>
+            </w:rPr>
+            <m:t>,</m:t>
+          </m:r>
+        </m:oMath>
+      </m:oMathPara>
+    </w:p>
+    <w:p>
+      <w:pPr>
+        <w:rPr>
+          <w:sz w:val="22"/>
+          <w:szCs w:val="22"/>
+        </w:rPr>
+      </w:pPr>
+    </w:p>
+    <w:p>
+      <w:pPr>
+        <w:rPr>
+          <w:sz w:val="22"/>
+          <w:szCs w:val="22"/>
+        </w:rPr>
+      </w:pPr>
+      <w:r>
+        <w:rPr>
+          <w:sz w:val="22"/>
+          <w:szCs w:val="22"/>
+        </w:rPr>
+        <w:t xml:space="preserve">where </w:t>
+      </w:r>
+      <m:oMath>
+        <m:r>
+          <w:rPr>
+            <w:rFonts w:ascii="Cambria Math" w:hAnsi="Cambria Math"/>
+            <w:sz w:val="22"/>
+            <w:szCs w:val="22"/>
+          </w:rPr>
+          <m:t>ln</m:t>
+        </m:r>
+        <m:sSub>
+          <m:sSubPr>
+            <m:ctrlPr>
+              <w:rPr>
+                <w:rFonts w:ascii="Cambria Math" w:hAnsi="Cambria Math"/>
+                <w:i/>
+                <w:sz w:val="22"/>
+                <w:szCs w:val="22"/>
+              </w:rPr>
+            </m:ctrlPr>
+          </m:sSubPr>
+          <m:e>
+            <m:r>
+              <w:rPr>
+                <w:rFonts w:ascii="Cambria Math" w:hAnsi="Cambria Math"/>
+                <w:sz w:val="22"/>
+                <w:szCs w:val="22"/>
+              </w:rPr>
+              <m:t>L</m:t>
+            </m:r>
+          </m:e>
+          <m:sub>
+            <m:r>
+              <w:rPr>
+                <w:rFonts w:ascii="Cambria Math" w:hAnsi="Cambria Math"/>
+                <w:sz w:val="22"/>
+                <w:szCs w:val="22"/>
+              </w:rPr>
+              <m:t>null</m:t>
+            </m:r>
+          </m:sub>
+        </m:sSub>
+      </m:oMath>
+      <w:r>
+        <w:rPr>
+          <w:sz w:val="22"/>
+          <w:szCs w:val="22"/>
+        </w:rPr>
+        <w:t xml:space="preserve"> is the log‐likelihood of a model with no predictors (</w:t>
+      </w:r>
+      <w:proofErr w:type="gramStart"/>
+      <w:r>
+        <w:rPr>
+          <w:sz w:val="22"/>
+          <w:szCs w:val="22"/>
+        </w:rPr>
+        <w:t>e.g.</w:t>
+      </w:r>
+      <w:proofErr w:type="gramEnd"/>
       <w:r>
         <w:rPr>
           <w:sz w:val="22"/>
@@ -989,29 +1383,97 @@
         </w:rPr>
         <w:t xml:space="preserve"> </w:t>
       </w:r>
-    </w:p>
-    <w:p/>
-    <w:p>
-      <w:pPr>
-        <w:pStyle w:val="Heading4"/>
-      </w:pPr>
-      <w:r>
-        <w:t>MLE with Uniform Shrinkage Factor Applied to Each Transition</w:t>
-      </w:r>
-    </w:p>
-    <w:p>
-      <w:pPr>
-        <w:rPr>
-          <w:sz w:val="22"/>
-          <w:szCs w:val="22"/>
-        </w:rPr>
-      </w:pPr>
-      <w:r>
-        <w:rPr>
-          <w:sz w:val="22"/>
-          <w:szCs w:val="22"/>
-        </w:rPr>
-        <w:t xml:space="preserve">To apply a uniform shrinkage factor to each transition we will specify a shrinkage factor prior to fitting our model. In the model we will multiple each covariate by the shrinkage factor, allowing the shrinkage factor to be applied uniformly to both covariates across each transition in the model. This will be fitted using the </w:t>
+      <w:r>
+        <w:rPr>
+          <w:sz w:val="22"/>
+          <w:szCs w:val="22"/>
+        </w:rPr>
+        <w:t xml:space="preserve">intercept‐only logistic regression model), and </w:t>
+      </w:r>
+      <m:oMath>
+        <m:r>
+          <w:rPr>
+            <w:rFonts w:ascii="Cambria Math" w:hAnsi="Cambria Math"/>
+            <w:sz w:val="22"/>
+            <w:szCs w:val="22"/>
+          </w:rPr>
+          <m:t>ln</m:t>
+        </m:r>
+        <m:sSub>
+          <m:sSubPr>
+            <m:ctrlPr>
+              <w:rPr>
+                <w:rFonts w:ascii="Cambria Math" w:hAnsi="Cambria Math"/>
+                <w:i/>
+                <w:sz w:val="22"/>
+                <w:szCs w:val="22"/>
+              </w:rPr>
+            </m:ctrlPr>
+          </m:sSubPr>
+          <m:e>
+            <m:r>
+              <w:rPr>
+                <w:rFonts w:ascii="Cambria Math" w:hAnsi="Cambria Math"/>
+                <w:sz w:val="22"/>
+                <w:szCs w:val="22"/>
+              </w:rPr>
+              <m:t>L</m:t>
+            </m:r>
+          </m:e>
+          <m:sub>
+            <m:r>
+              <w:rPr>
+                <w:rFonts w:ascii="Cambria Math" w:hAnsi="Cambria Math"/>
+                <w:sz w:val="22"/>
+                <w:szCs w:val="22"/>
+              </w:rPr>
+              <m:t>model</m:t>
+            </m:r>
+          </m:sub>
+        </m:sSub>
+      </m:oMath>
+      <w:r>
+        <w:rPr>
+          <w:rFonts w:eastAsiaTheme="minorEastAsia"/>
+          <w:sz w:val="22"/>
+          <w:szCs w:val="22"/>
+        </w:rPr>
+        <w:t xml:space="preserve"> </w:t>
+      </w:r>
+      <w:r>
+        <w:rPr>
+          <w:sz w:val="22"/>
+          <w:szCs w:val="22"/>
+        </w:rPr>
+        <w:t>is the log‐likelihood of the final model</w:t>
+      </w:r>
+      <w:r>
+        <w:rPr>
+          <w:sz w:val="22"/>
+          <w:szCs w:val="22"/>
+        </w:rPr>
+        <w:t xml:space="preserve"> [9]</w:t>
+      </w:r>
+      <w:r>
+        <w:rPr>
+          <w:sz w:val="22"/>
+          <w:szCs w:val="22"/>
+        </w:rPr>
+        <w:t>.</w:t>
+      </w:r>
+      <w:r>
+        <w:rPr>
+          <w:sz w:val="22"/>
+          <w:szCs w:val="22"/>
+        </w:rPr>
+        <w:t xml:space="preserve"> </w:t>
+      </w:r>
+      <w:r>
+        <w:rPr>
+          <w:sz w:val="22"/>
+          <w:szCs w:val="22"/>
+        </w:rPr>
+        <w:t xml:space="preserve">In the model we will multiple each covariate by the shrinkage factor, allowing the shrinkage factor to be applied uniformly to both covariates across each transition in the model. This will be fitted using the </w:t>
       </w:r>
       <w:proofErr w:type="spellStart"/>
       <w:r>
@@ -1148,7 +1610,6 @@
         </w:rPr>
         <w:t xml:space="preserve">In R, this will be done using the </w:t>
       </w:r>
-      <w:proofErr w:type="spellStart"/>
       <w:r>
         <w:rPr>
           <w:i/>
@@ -1156,18 +1617,29 @@
           <w:sz w:val="22"/>
           <w:szCs w:val="22"/>
         </w:rPr>
-        <w:t>glmnet</w:t>
-      </w:r>
-      <w:proofErr w:type="spellEnd"/>
-      <w:r>
-        <w:rPr>
-          <w:sz w:val="22"/>
-          <w:szCs w:val="22"/>
-        </w:rPr>
-        <w:t xml:space="preserve"> package, using </w:t>
-      </w:r>
-      <w:proofErr w:type="spellStart"/>
-      <w:proofErr w:type="gramStart"/>
+        <w:t>penMSM</w:t>
+      </w:r>
+      <w:r>
+        <w:rPr>
+          <w:sz w:val="22"/>
+          <w:szCs w:val="22"/>
+        </w:rPr>
+        <w:t xml:space="preserve"> package, using</w:t>
+      </w:r>
+      <w:r>
+        <w:rPr>
+          <w:sz w:val="22"/>
+          <w:szCs w:val="22"/>
+        </w:rPr>
+        <w:t xml:space="preserve"> the</w:t>
+      </w:r>
+      <w:r>
+        <w:rPr>
+          <w:sz w:val="22"/>
+          <w:szCs w:val="22"/>
+        </w:rPr>
+        <w:t xml:space="preserve"> </w:t>
+      </w:r>
       <w:r>
         <w:rPr>
           <w:i/>
@@ -1175,18 +1647,15 @@
           <w:sz w:val="22"/>
           <w:szCs w:val="22"/>
         </w:rPr>
-        <w:t>cv.glmnet</w:t>
-      </w:r>
-      <w:proofErr w:type="spellEnd"/>
-      <w:proofErr w:type="gramEnd"/>
-      <w:r>
-        <w:rPr>
-          <w:sz w:val="22"/>
-          <w:szCs w:val="22"/>
-        </w:rPr>
-        <w:t xml:space="preserve"> to perform the cross-validated LASSO, and the </w:t>
-      </w:r>
-      <w:proofErr w:type="spellStart"/>
+        <w:t xml:space="preserve">penMSM function </w:t>
+      </w:r>
+      <w:r>
+        <w:rPr>
+          <w:sz w:val="22"/>
+          <w:szCs w:val="22"/>
+        </w:rPr>
+        <w:t xml:space="preserve">with </w:t>
+      </w:r>
       <w:r>
         <w:rPr>
           <w:i/>
@@ -1194,22 +1663,49 @@
           <w:sz w:val="22"/>
           <w:szCs w:val="22"/>
         </w:rPr>
-        <w:t>glmnet</w:t>
-      </w:r>
-      <w:proofErr w:type="spellEnd"/>
-      <w:r>
-        <w:rPr>
-          <w:sz w:val="22"/>
-          <w:szCs w:val="22"/>
-        </w:rPr>
-        <w:t xml:space="preserve"> function to fit the final model with the optimal tuning parameter using the lambda argument of the function</w:t>
-      </w:r>
-      <w:r>
-        <w:rPr>
-          <w:sz w:val="22"/>
-          <w:szCs w:val="22"/>
-        </w:rPr>
-        <w:t xml:space="preserve">, and the </w:t>
+        <w:t xml:space="preserve">type = lasso </w:t>
+      </w:r>
+      <w:r>
+        <w:rPr>
+          <w:sz w:val="22"/>
+          <w:szCs w:val="22"/>
+        </w:rPr>
+        <w:t>to perform the cross-validated LASSO</w:t>
+      </w:r>
+      <w:r>
+        <w:rPr>
+          <w:sz w:val="22"/>
+          <w:szCs w:val="22"/>
+        </w:rPr>
+        <w:t>.</w:t>
+      </w:r>
+    </w:p>
+    <w:p/>
+    <w:p>
+      <w:pPr>
+        <w:pStyle w:val="Heading4"/>
+      </w:pPr>
+      <w:r>
+        <w:t>Fused-LASSO Penalised Likelihood</w:t>
+      </w:r>
+      <w:r>
+        <w:t xml:space="preserve"> (Shared Parameters)</w:t>
+      </w:r>
+    </w:p>
+    <w:p>
+      <w:r>
+        <w:rPr>
+          <w:sz w:val="22"/>
+          <w:szCs w:val="22"/>
+        </w:rPr>
+        <w:t xml:space="preserve">Just like in the LASSO penalised likelihood, we will first find the optimum tuning parameter for the fused-LASSO penalisation. When using </w:t>
+      </w:r>
+      <w:r>
+        <w:rPr>
+          <w:sz w:val="22"/>
+          <w:szCs w:val="22"/>
+        </w:rPr>
+        <w:t xml:space="preserve">the </w:t>
       </w:r>
       <w:r>
         <w:rPr>
@@ -1218,30 +1714,22 @@
           <w:sz w:val="22"/>
           <w:szCs w:val="22"/>
         </w:rPr>
-        <w:t>family</w:t>
-      </w:r>
-      <w:r>
-        <w:rPr>
-          <w:sz w:val="22"/>
-          <w:szCs w:val="22"/>
-        </w:rPr>
-        <w:t xml:space="preserve"> argument to specify the Cox model</w:t>
-      </w:r>
-      <w:r>
-        <w:rPr>
-          <w:sz w:val="22"/>
-          <w:szCs w:val="22"/>
-        </w:rPr>
-        <w:t>.</w:t>
-      </w:r>
-      <w:r>
-        <w:rPr>
-          <w:sz w:val="22"/>
-          <w:szCs w:val="22"/>
-        </w:rPr>
-        <w:t xml:space="preserve"> To indicate to the </w:t>
-      </w:r>
-      <w:proofErr w:type="spellStart"/>
+        <w:t>penMSM</w:t>
+      </w:r>
+      <w:r>
+        <w:rPr>
+          <w:sz w:val="22"/>
+          <w:szCs w:val="22"/>
+        </w:rPr>
+        <w:t xml:space="preserve"> </w:t>
+      </w:r>
+      <w:r>
+        <w:rPr>
+          <w:sz w:val="22"/>
+          <w:szCs w:val="22"/>
+        </w:rPr>
+        <w:t xml:space="preserve">function, we will set the </w:t>
+      </w:r>
       <w:r>
         <w:rPr>
           <w:i/>
@@ -1249,9 +1737,15 @@
           <w:sz w:val="22"/>
           <w:szCs w:val="22"/>
         </w:rPr>
-        <w:t>glmnet</w:t>
-      </w:r>
-      <w:proofErr w:type="spellEnd"/>
+        <w:t xml:space="preserve">type </w:t>
+      </w:r>
+      <w:r>
+        <w:rPr>
+          <w:sz w:val="22"/>
+          <w:szCs w:val="22"/>
+        </w:rPr>
+        <w:t xml:space="preserve">argument to </w:t>
+      </w:r>
       <w:r>
         <w:rPr>
           <w:i/>
@@ -1259,15 +1753,40 @@
           <w:sz w:val="22"/>
           <w:szCs w:val="22"/>
         </w:rPr>
-        <w:t xml:space="preserve"> </w:t>
-      </w:r>
-      <w:r>
-        <w:rPr>
-          <w:sz w:val="22"/>
-          <w:szCs w:val="22"/>
-        </w:rPr>
-        <w:t xml:space="preserve">function that we are using LASSO penalisation, we will set the </w:t>
-      </w:r>
+        <w:t>fused</w:t>
+      </w:r>
+      <w:r>
+        <w:rPr>
+          <w:sz w:val="22"/>
+          <w:szCs w:val="22"/>
+        </w:rPr>
+        <w:t xml:space="preserve"> to indicate a fused-LASSO approach. </w:t>
+      </w:r>
+    </w:p>
+    <w:p/>
+    <w:p>
+      <w:pPr>
+        <w:pStyle w:val="Heading4"/>
+      </w:pPr>
+      <w:r>
+        <w:t>Reduced-Rank Method</w:t>
+      </w:r>
+    </w:p>
+    <w:p>
+      <w:pPr>
+        <w:rPr>
+          <w:sz w:val="22"/>
+          <w:szCs w:val="22"/>
+        </w:rPr>
+      </w:pPr>
+      <w:r>
+        <w:rPr>
+          <w:sz w:val="22"/>
+          <w:szCs w:val="22"/>
+        </w:rPr>
+        <w:t xml:space="preserve">To implement the reduced-rank method of penalisation, we will use the </w:t>
+      </w:r>
+      <w:proofErr w:type="spellStart"/>
       <w:r>
         <w:rPr>
           <w:i/>
@@ -1275,39 +1794,17 @@
           <w:sz w:val="22"/>
           <w:szCs w:val="22"/>
         </w:rPr>
-        <w:t>alpha</w:t>
-      </w:r>
-      <w:r>
-        <w:rPr>
-          <w:sz w:val="22"/>
-          <w:szCs w:val="22"/>
-        </w:rPr>
-        <w:t xml:space="preserve"> argument to 1.</w:t>
-      </w:r>
-    </w:p>
-    <w:p/>
-    <w:p>
-      <w:pPr>
-        <w:pStyle w:val="Heading4"/>
-      </w:pPr>
-      <w:r>
-        <w:lastRenderedPageBreak/>
-        <w:t>Fused-LASSO Penalised Likelihood</w:t>
-      </w:r>
-      <w:r>
-        <w:t xml:space="preserve"> (Shared Parameters)</w:t>
-      </w:r>
-    </w:p>
-    <w:p>
-      <w:r>
-        <w:rPr>
-          <w:sz w:val="22"/>
-          <w:szCs w:val="22"/>
-        </w:rPr>
-        <w:t xml:space="preserve">Just like in the LASSO penalised likelihood, we will first find the optimum tuning parameter for the fused-LASSO penalisation. When using the </w:t>
+        <w:t>redrank</w:t>
+      </w:r>
+      <w:proofErr w:type="spellEnd"/>
+      <w:r>
+        <w:rPr>
+          <w:sz w:val="22"/>
+          <w:szCs w:val="22"/>
+        </w:rPr>
+        <w:t xml:space="preserve"> function of the </w:t>
       </w:r>
       <w:proofErr w:type="spellStart"/>
-      <w:proofErr w:type="gramStart"/>
       <w:r>
         <w:rPr>
           <w:i/>
@@ -1315,16 +1812,15 @@
           <w:sz w:val="22"/>
           <w:szCs w:val="22"/>
         </w:rPr>
-        <w:t>cv.glmnet</w:t>
+        <w:t>mstate</w:t>
       </w:r>
       <w:proofErr w:type="spellEnd"/>
-      <w:proofErr w:type="gramEnd"/>
-      <w:r>
-        <w:rPr>
-          <w:sz w:val="22"/>
-          <w:szCs w:val="22"/>
-        </w:rPr>
-        <w:t xml:space="preserve"> function, we will set the </w:t>
+      <w:r>
+        <w:rPr>
+          <w:sz w:val="22"/>
+          <w:szCs w:val="22"/>
+        </w:rPr>
+        <w:t xml:space="preserve"> package. We will choose the value of </w:t>
       </w:r>
       <w:r>
         <w:rPr>
@@ -1333,14 +1829,14 @@
           <w:sz w:val="22"/>
           <w:szCs w:val="22"/>
         </w:rPr>
-        <w:t>alpha</w:t>
-      </w:r>
-      <w:r>
-        <w:rPr>
-          <w:sz w:val="22"/>
-          <w:szCs w:val="22"/>
-        </w:rPr>
-        <w:t xml:space="preserve"> argument to 0.5 to indicate a fused-LASSO approach. </w:t>
+        <w:t xml:space="preserve">R </w:t>
+      </w:r>
+      <w:r>
+        <w:rPr>
+          <w:sz w:val="22"/>
+          <w:szCs w:val="22"/>
+        </w:rPr>
+        <w:t>(the rank of the matrix used for the reduced-rank problem) based on cross-validation and choose the rank that minimizes prediction error on unseen data.</w:t>
       </w:r>
     </w:p>
     <w:p/>
@@ -1349,105 +1845,7 @@
         <w:pStyle w:val="Heading4"/>
       </w:pPr>
       <w:r>
-        <w:t>Reduced-Rank Method</w:t>
-      </w:r>
-    </w:p>
-    <w:p>
-      <w:pPr>
-        <w:rPr>
-          <w:sz w:val="22"/>
-          <w:szCs w:val="22"/>
-        </w:rPr>
-      </w:pPr>
-      <w:r>
-        <w:rPr>
-          <w:sz w:val="22"/>
-          <w:szCs w:val="22"/>
-        </w:rPr>
-        <w:t xml:space="preserve">To implement the reduced-rank method of penalisation, we will use the </w:t>
-      </w:r>
-      <w:proofErr w:type="spellStart"/>
-      <w:r>
-        <w:rPr>
-          <w:i/>
-          <w:iCs/>
-          <w:sz w:val="22"/>
-          <w:szCs w:val="22"/>
-        </w:rPr>
-        <w:t>redrank</w:t>
-      </w:r>
-      <w:proofErr w:type="spellEnd"/>
-      <w:r>
-        <w:rPr>
-          <w:sz w:val="22"/>
-          <w:szCs w:val="22"/>
-        </w:rPr>
-        <w:t xml:space="preserve"> function of the </w:t>
-      </w:r>
-      <w:proofErr w:type="spellStart"/>
-      <w:r>
-        <w:rPr>
-          <w:i/>
-          <w:iCs/>
-          <w:sz w:val="22"/>
-          <w:szCs w:val="22"/>
-        </w:rPr>
-        <w:t>mstate</w:t>
-      </w:r>
-      <w:proofErr w:type="spellEnd"/>
-      <w:r>
-        <w:rPr>
-          <w:sz w:val="22"/>
-          <w:szCs w:val="22"/>
-        </w:rPr>
-        <w:t xml:space="preserve"> package. We will choose the value of </w:t>
-      </w:r>
-      <w:r>
-        <w:rPr>
-          <w:i/>
-          <w:iCs/>
-          <w:sz w:val="22"/>
-          <w:szCs w:val="22"/>
-        </w:rPr>
-        <w:t xml:space="preserve">R </w:t>
-      </w:r>
-      <w:r>
-        <w:rPr>
-          <w:sz w:val="22"/>
-          <w:szCs w:val="22"/>
-        </w:rPr>
-        <w:t>(the rank of the matrix used for the reduced-rank problem) based on cross-validation and c</w:t>
-      </w:r>
-      <w:r>
-        <w:rPr>
-          <w:sz w:val="22"/>
-          <w:szCs w:val="22"/>
-        </w:rPr>
-        <w:t>hoose the rank that minimizes prediction error on unseen data.</w:t>
-      </w:r>
-    </w:p>
-    <w:p/>
-    <w:p>
-      <w:pPr>
-        <w:pStyle w:val="Heading4"/>
-      </w:pPr>
-      <w:r>
-        <w:t xml:space="preserve">Bayesian </w:t>
-      </w:r>
-      <w:r>
-        <w:t>A</w:t>
-      </w:r>
-      <w:r>
-        <w:t xml:space="preserve">pproach with </w:t>
-      </w:r>
-      <w:r>
-        <w:t>P</w:t>
-      </w:r>
-      <w:r>
-        <w:t>enalising</w:t>
-      </w:r>
-      <w:r>
-        <w:t xml:space="preserve"> Prior</w:t>
+        <w:t>Bayesian Approach with Penalising Prior</w:t>
       </w:r>
       <w:r>
         <w:t xml:space="preserve"> (Shared Parameters)</w:t>
@@ -1629,7 +2027,15 @@
                   <w:sz w:val="22"/>
                   <w:szCs w:val="22"/>
                 </w:rPr>
-                <m:t>0,</m:t>
+                <m:t>α</m:t>
+              </m:r>
+              <m:r>
+                <w:rPr>
+                  <w:rFonts w:ascii="Cambria Math" w:hAnsi="Cambria Math"/>
+                  <w:sz w:val="22"/>
+                  <w:szCs w:val="22"/>
+                </w:rPr>
+                <m:t>,</m:t>
               </m:r>
               <m:sSubSup>
                 <m:sSubSupPr>
@@ -2005,7 +2411,91 @@
           <w:sz w:val="22"/>
           <w:szCs w:val="22"/>
         </w:rPr>
-        <w:t xml:space="preserve"> implements a greater global shrinkage, and </w:t>
+        <w:t xml:space="preserve"> implements a greater global shrinkage, </w:t>
+      </w:r>
+      <m:oMath>
+        <m:sSub>
+          <m:sSubPr>
+            <m:ctrlPr>
+              <w:rPr>
+                <w:rFonts w:ascii="Cambria Math" w:eastAsiaTheme="minorEastAsia" w:hAnsi="Cambria Math"/>
+                <w:i/>
+                <w:sz w:val="22"/>
+                <w:szCs w:val="22"/>
+              </w:rPr>
+            </m:ctrlPr>
+          </m:sSubPr>
+          <m:e>
+            <m:r>
+              <m:rPr>
+                <m:sty m:val="p"/>
+              </m:rPr>
+              <w:rPr>
+                <w:rFonts w:ascii="Cambria Math" w:eastAsiaTheme="minorEastAsia" w:hAnsi="Cambria Math"/>
+                <w:sz w:val="22"/>
+                <w:szCs w:val="22"/>
+              </w:rPr>
+              <m:t>θ</m:t>
+            </m:r>
+            <m:ctrlPr>
+              <w:rPr>
+                <w:rFonts w:ascii="Cambria Math" w:eastAsiaTheme="minorEastAsia" w:hAnsi="Cambria Math"/>
+                <w:sz w:val="22"/>
+                <w:szCs w:val="22"/>
+              </w:rPr>
+            </m:ctrlPr>
+          </m:e>
+          <m:sub>
+            <m:r>
+              <w:rPr>
+                <w:rFonts w:ascii="Cambria Math" w:eastAsiaTheme="minorEastAsia" w:hAnsi="Cambria Math"/>
+                <w:sz w:val="22"/>
+                <w:szCs w:val="22"/>
+              </w:rPr>
+              <m:t>k</m:t>
+            </m:r>
+          </m:sub>
+        </m:sSub>
+        <m:r>
+          <w:rPr>
+            <w:rFonts w:ascii="Cambria Math" w:eastAsiaTheme="minorEastAsia" w:hAnsi="Cambria Math"/>
+            <w:sz w:val="22"/>
+            <w:szCs w:val="22"/>
+          </w:rPr>
+          <m:t xml:space="preserve"> </m:t>
+        </m:r>
+      </m:oMath>
+      <w:r>
+        <w:rPr>
+          <w:rFonts w:eastAsiaTheme="minorEastAsia"/>
+          <w:sz w:val="22"/>
+          <w:szCs w:val="22"/>
+        </w:rPr>
+        <w:t xml:space="preserve">are the log-hazard ratios for each of the k transition models, </w:t>
+      </w:r>
+      <w:r>
+        <w:rPr>
+          <w:rFonts w:eastAsiaTheme="minorEastAsia"/>
+          <w:sz w:val="22"/>
+          <w:szCs w:val="22"/>
+        </w:rPr>
+        <w:sym w:font="Symbol" w:char="F061"/>
+      </w:r>
+      <w:r>
+        <w:rPr>
+          <w:rFonts w:eastAsiaTheme="minorEastAsia"/>
+          <w:sz w:val="22"/>
+          <w:szCs w:val="22"/>
+        </w:rPr>
+        <w:t xml:space="preserve"> is a non-zero constant (assuming that the ‘shared’ coefficient is non-zero across all transitions), </w:t>
+      </w:r>
+      <w:r>
+        <w:rPr>
+          <w:rFonts w:eastAsiaTheme="minorEastAsia"/>
+          <w:sz w:val="22"/>
+          <w:szCs w:val="22"/>
+        </w:rPr>
+        <w:t xml:space="preserve">and </w:t>
       </w:r>
       <m:oMath>
         <m:sSup>
@@ -2272,9 +2762,73 @@
     </w:p>
     <w:p>
       <w:pPr>
+        <w:jc w:val="both"/>
+        <w:rPr>
+          <w:sz w:val="22"/>
+          <w:szCs w:val="22"/>
+        </w:rPr>
+      </w:pPr>
+    </w:p>
+    <w:p>
+      <w:pPr>
+        <w:jc w:val="both"/>
+        <w:rPr>
+          <w:sz w:val="22"/>
+          <w:szCs w:val="22"/>
+        </w:rPr>
+      </w:pPr>
+    </w:p>
+    <w:p>
+      <w:pPr>
+        <w:jc w:val="both"/>
+        <w:rPr>
+          <w:sz w:val="22"/>
+          <w:szCs w:val="22"/>
+        </w:rPr>
+      </w:pPr>
+    </w:p>
+    <w:p>
+      <w:pPr>
+        <w:jc w:val="both"/>
+        <w:rPr>
+          <w:sz w:val="22"/>
+          <w:szCs w:val="22"/>
+        </w:rPr>
+      </w:pPr>
+    </w:p>
+    <w:p>
+      <w:pPr>
+        <w:jc w:val="both"/>
+        <w:rPr>
+          <w:sz w:val="22"/>
+          <w:szCs w:val="22"/>
+        </w:rPr>
+      </w:pPr>
+    </w:p>
+    <w:p>
+      <w:pPr>
+        <w:jc w:val="both"/>
+        <w:rPr>
+          <w:sz w:val="22"/>
+          <w:szCs w:val="22"/>
+        </w:rPr>
+      </w:pPr>
+    </w:p>
+    <w:p>
+      <w:pPr>
+        <w:jc w:val="both"/>
+        <w:rPr>
+          <w:sz w:val="22"/>
+          <w:szCs w:val="22"/>
+        </w:rPr>
+      </w:pPr>
+    </w:p>
+    <w:p>
+      <w:pPr>
         <w:pStyle w:val="Heading3"/>
       </w:pPr>
       <w:r>
+        <w:lastRenderedPageBreak/>
         <w:t>Packages to Use</w:t>
       </w:r>
     </w:p>
@@ -2378,7 +2932,7 @@
                 <w:sz w:val="20"/>
                 <w:szCs w:val="20"/>
               </w:rPr>
-              <w:t>9</w:t>
+              <w:t>10</w:t>
             </w:r>
             <w:r>
               <w:rPr>
@@ -2443,7 +2997,14 @@
                 <w:sz w:val="20"/>
                 <w:szCs w:val="20"/>
               </w:rPr>
-              <w:t>10</w:t>
+              <w:t>1</w:t>
+            </w:r>
+            <w:r>
+              <w:rPr>
+                <w:sz w:val="20"/>
+                <w:szCs w:val="20"/>
+              </w:rPr>
+              <w:t>1</w:t>
             </w:r>
             <w:r>
               <w:rPr>
@@ -2508,62 +3069,6 @@
                 <w:sz w:val="20"/>
                 <w:szCs w:val="20"/>
               </w:rPr>
-              <w:t>1</w:t>
-            </w:r>
-            <w:r>
-              <w:rPr>
-                <w:sz w:val="20"/>
-                <w:szCs w:val="20"/>
-              </w:rPr>
-              <w:t>].</w:t>
-            </w:r>
-          </w:p>
-        </w:tc>
-      </w:tr>
-      <w:tr>
-        <w:tc>
-          <w:tcPr>
-            <w:tcW w:w="4508" w:type="dxa"/>
-          </w:tcPr>
-          <w:p>
-            <w:pPr>
-              <w:rPr>
-                <w:sz w:val="20"/>
-                <w:szCs w:val="20"/>
-              </w:rPr>
-            </w:pPr>
-            <w:r>
-              <w:rPr>
-                <w:sz w:val="20"/>
-                <w:szCs w:val="20"/>
-              </w:rPr>
-              <w:t>penalized</w:t>
-            </w:r>
-          </w:p>
-        </w:tc>
-        <w:tc>
-          <w:tcPr>
-            <w:tcW w:w="4508" w:type="dxa"/>
-          </w:tcPr>
-          <w:p>
-            <w:pPr>
-              <w:rPr>
-                <w:sz w:val="20"/>
-                <w:szCs w:val="20"/>
-              </w:rPr>
-            </w:pPr>
-            <w:r>
-              <w:rPr>
-                <w:sz w:val="20"/>
-                <w:szCs w:val="20"/>
-              </w:rPr>
-              <w:t>Used to fit penalized regression models for lasso and fused lasso penalties [1</w:t>
-            </w:r>
-            <w:r>
-              <w:rPr>
-                <w:sz w:val="20"/>
-                <w:szCs w:val="20"/>
-              </w:rPr>
               <w:t>2</w:t>
             </w:r>
             <w:r>
@@ -2572,13 +3077,6 @@
                 <w:szCs w:val="20"/>
               </w:rPr>
               <w:t>].</w:t>
-            </w:r>
-            <w:r>
-              <w:rPr>
-                <w:sz w:val="20"/>
-                <w:szCs w:val="20"/>
-              </w:rPr>
-              <w:t xml:space="preserve"> Also used for the MLE penalisation with no shrinkage. </w:t>
             </w:r>
           </w:p>
         </w:tc>
@@ -2734,15 +3232,13 @@
                 <w:szCs w:val="20"/>
               </w:rPr>
             </w:pPr>
-            <w:proofErr w:type="spellStart"/>
             <w:r>
               <w:rPr>
                 <w:sz w:val="20"/>
                 <w:szCs w:val="20"/>
               </w:rPr>
-              <w:t>glmnet</w:t>
+              <w:t>penMSM</w:t>
             </w:r>
-            <w:proofErr w:type="spellEnd"/>
           </w:p>
         </w:tc>
         <w:tc>
@@ -2822,25 +3318,122 @@
     </w:tbl>
     <w:p/>
     <w:p/>
+    <w:p>
+      <w:pPr>
+        <w:pStyle w:val="Heading2"/>
+      </w:pPr>
+      <w:r>
+        <w:t>Performance Measures</w:t>
+      </w:r>
+    </w:p>
+    <w:p>
+      <w:pPr>
+        <w:pStyle w:val="ListParagraph"/>
+        <w:numPr>
+          <w:ilvl w:val="0"/>
+          <w:numId w:val="4"/>
+        </w:numPr>
+      </w:pPr>
+      <w:r>
+        <w:t>Computation time</w:t>
+      </w:r>
+      <w:r>
+        <w:t xml:space="preserve"> – As combinatorial complexity increases, so does complexity.</w:t>
+      </w:r>
+    </w:p>
+    <w:p>
+      <w:pPr>
+        <w:pStyle w:val="ListParagraph"/>
+        <w:numPr>
+          <w:ilvl w:val="0"/>
+          <w:numId w:val="4"/>
+        </w:numPr>
+      </w:pPr>
+      <w:r>
+        <w:t>Time-dependent ROC curves – To quantify discrimination.</w:t>
+      </w:r>
+    </w:p>
+    <w:p>
+      <w:pPr>
+        <w:pStyle w:val="ListParagraph"/>
+        <w:numPr>
+          <w:ilvl w:val="0"/>
+          <w:numId w:val="4"/>
+        </w:numPr>
+      </w:pPr>
+      <w:r>
+        <w:t>C-Index – To evaluate predictive performance.</w:t>
+      </w:r>
+    </w:p>
+    <w:p>
+      <w:pPr>
+        <w:pStyle w:val="ListParagraph"/>
+        <w:numPr>
+          <w:ilvl w:val="0"/>
+          <w:numId w:val="4"/>
+        </w:numPr>
+      </w:pPr>
+      <w:r>
+        <w:t>Calibration plots – Show any potential mismatches between observed and predicted probabilities in the data.</w:t>
+      </w:r>
+    </w:p>
+    <w:p>
+      <w:pPr>
+        <w:pStyle w:val="ListParagraph"/>
+        <w:numPr>
+          <w:ilvl w:val="0"/>
+          <w:numId w:val="4"/>
+        </w:numPr>
+      </w:pPr>
+      <w:r>
+        <w:t>Transition-specific calibration plots – To evaluate overfitting.</w:t>
+      </w:r>
+    </w:p>
+    <w:p>
+      <w:pPr>
+        <w:pStyle w:val="Heading3"/>
+        <w:rPr>
+          <w:rFonts w:asciiTheme="minorHAnsi" w:eastAsiaTheme="minorHAnsi" w:hAnsiTheme="minorHAnsi" w:cstheme="minorBidi"/>
+          <w:color w:val="FF0000"/>
+        </w:rPr>
+      </w:pPr>
+      <w:r>
+        <w:rPr>
+          <w:rFonts w:asciiTheme="minorHAnsi" w:eastAsiaTheme="minorHAnsi" w:hAnsiTheme="minorHAnsi" w:cstheme="minorBidi"/>
+          <w:color w:val="FF0000"/>
+        </w:rPr>
+        <w:t xml:space="preserve">· Choose a value of </w:t>
+      </w:r>
+      <w:proofErr w:type="spellStart"/>
+      <w:r>
+        <w:rPr>
+          <w:rFonts w:asciiTheme="minorHAnsi" w:eastAsiaTheme="minorHAnsi" w:hAnsiTheme="minorHAnsi" w:cstheme="minorBidi"/>
+          <w:color w:val="FF0000"/>
+        </w:rPr>
+        <w:t>nsim</w:t>
+      </w:r>
+      <w:proofErr w:type="spellEnd"/>
+      <w:r>
+        <w:rPr>
+          <w:rFonts w:asciiTheme="minorHAnsi" w:eastAsiaTheme="minorHAnsi" w:hAnsiTheme="minorHAnsi" w:cstheme="minorBidi"/>
+          <w:color w:val="FF0000"/>
+        </w:rPr>
+        <w:t xml:space="preserve"> that achieves acceptable Monte Carlo SE for key performance measures.</w:t>
+      </w:r>
+    </w:p>
     <w:p/>
-    <w:p/>
+    <w:p>
+      <w:pPr>
+        <w:pStyle w:val="Heading2"/>
+      </w:pPr>
+      <w:r>
+        <w:t>Validation</w:t>
+      </w:r>
+    </w:p>
     <w:p>
       <w:pPr>
         <w:pStyle w:val="Heading3"/>
       </w:pPr>
-    </w:p>
-    <w:p>
-      <w:pPr>
-        <w:pStyle w:val="Heading2"/>
-      </w:pPr>
-      <w:r>
-        <w:t>Validation</w:t>
-      </w:r>
-    </w:p>
-    <w:p>
-      <w:pPr>
-        <w:pStyle w:val="Heading3"/>
-      </w:pPr>
       <w:r>
         <w:t>Internal Validation</w:t>
       </w:r>
@@ -2848,53 +3441,144 @@
     <w:p>
       <w:pPr>
         <w:rPr>
-          <w:sz w:val="22"/>
-          <w:szCs w:val="22"/>
-        </w:rPr>
-      </w:pPr>
-      <w:r>
-        <w:rPr>
-          <w:sz w:val="22"/>
-          <w:szCs w:val="22"/>
-        </w:rPr>
-        <w:t>Bootstrapping will be used for internal validation of our models on the simulated data</w:t>
-      </w:r>
-      <w:r>
-        <w:rPr>
-          <w:sz w:val="22"/>
-          <w:szCs w:val="22"/>
-        </w:rPr>
-        <w:t xml:space="preserve"> [16]</w:t>
-      </w:r>
-      <w:r>
-        <w:rPr>
-          <w:sz w:val="22"/>
-          <w:szCs w:val="22"/>
-        </w:rPr>
-        <w:t xml:space="preserve">. We will create multiple bootstrap samples. For each penalisation method, we will fit multiple models using each bootstrap sample in turn, using the same model specification as we used in the original analysis. </w:t>
-      </w:r>
-    </w:p>
-    <w:p>
-      <w:pPr>
-        <w:rPr>
-          <w:sz w:val="22"/>
-          <w:szCs w:val="22"/>
-        </w:rPr>
-      </w:pPr>
-    </w:p>
-    <w:p>
-      <w:pPr>
-        <w:rPr>
-          <w:sz w:val="22"/>
-          <w:szCs w:val="22"/>
-        </w:rPr>
-      </w:pPr>
-      <w:r>
-        <w:rPr>
-          <w:sz w:val="22"/>
-          <w:szCs w:val="22"/>
-        </w:rPr>
-        <w:t>For each model fitted using the same penalisation method, we will calculate the following performance measures:</w:t>
+          <w:color w:val="000000" w:themeColor="text1"/>
+          <w:sz w:val="22"/>
+          <w:szCs w:val="22"/>
+        </w:rPr>
+      </w:pPr>
+      <w:r>
+        <w:rPr>
+          <w:color w:val="000000" w:themeColor="text1"/>
+          <w:sz w:val="22"/>
+          <w:szCs w:val="22"/>
+        </w:rPr>
+        <w:t xml:space="preserve">For each iteration of the simulation, we will be generating a large (n </w:t>
+      </w:r>
+      <w:r>
+        <w:rPr>
+          <w:color w:val="000000" w:themeColor="text1"/>
+          <w:sz w:val="22"/>
+          <w:szCs w:val="22"/>
+        </w:rPr>
+        <w:sym w:font="Symbol" w:char="F0B3"/>
+      </w:r>
+      <w:r>
+        <w:rPr>
+          <w:color w:val="000000" w:themeColor="text1"/>
+          <w:sz w:val="22"/>
+          <w:szCs w:val="22"/>
+        </w:rPr>
+        <w:t xml:space="preserve"> 500,000) sample size and will split this into two parts: a development subset and a validation subset. We will ensure that the validation subset is large (</w:t>
+      </w:r>
+      <w:r>
+        <w:rPr>
+          <w:color w:val="000000" w:themeColor="text1"/>
+          <w:sz w:val="22"/>
+          <w:szCs w:val="22"/>
+        </w:rPr>
+        <w:t xml:space="preserve">n </w:t>
+      </w:r>
+      <w:r>
+        <w:rPr>
+          <w:color w:val="000000" w:themeColor="text1"/>
+          <w:sz w:val="22"/>
+          <w:szCs w:val="22"/>
+        </w:rPr>
+        <w:sym w:font="Symbol" w:char="F0B3"/>
+      </w:r>
+      <w:r>
+        <w:rPr>
+          <w:color w:val="000000" w:themeColor="text1"/>
+          <w:sz w:val="22"/>
+          <w:szCs w:val="22"/>
+        </w:rPr>
+        <w:t xml:space="preserve"> </w:t>
+      </w:r>
+      <w:r>
+        <w:rPr>
+          <w:color w:val="000000" w:themeColor="text1"/>
+          <w:sz w:val="22"/>
+          <w:szCs w:val="22"/>
+        </w:rPr>
+        <w:t>2</w:t>
+      </w:r>
+      <w:r>
+        <w:rPr>
+          <w:color w:val="000000" w:themeColor="text1"/>
+          <w:sz w:val="22"/>
+          <w:szCs w:val="22"/>
+        </w:rPr>
+        <w:t>00,000</w:t>
+      </w:r>
+      <w:r>
+        <w:rPr>
+          <w:color w:val="000000" w:themeColor="text1"/>
+          <w:sz w:val="22"/>
+          <w:szCs w:val="22"/>
+        </w:rPr>
+        <w:t xml:space="preserve">). </w:t>
+      </w:r>
+      <w:r>
+        <w:rPr>
+          <w:color w:val="000000" w:themeColor="text1"/>
+          <w:sz w:val="22"/>
+          <w:szCs w:val="22"/>
+        </w:rPr>
+        <w:t xml:space="preserve">For each penalisation method, we will fit </w:t>
+      </w:r>
+      <w:r>
+        <w:rPr>
+          <w:color w:val="000000" w:themeColor="text1"/>
+          <w:sz w:val="22"/>
+          <w:szCs w:val="22"/>
+        </w:rPr>
+        <w:t xml:space="preserve">a model using the validation subset </w:t>
+      </w:r>
+      <w:r>
+        <w:rPr>
+          <w:color w:val="000000" w:themeColor="text1"/>
+          <w:sz w:val="22"/>
+          <w:szCs w:val="22"/>
+        </w:rPr>
+        <w:t xml:space="preserve">using the same model specification as we used in the original analysis. </w:t>
+      </w:r>
+    </w:p>
+    <w:p>
+      <w:pPr>
+        <w:rPr>
+          <w:color w:val="FF0000"/>
+          <w:sz w:val="22"/>
+          <w:szCs w:val="22"/>
+        </w:rPr>
+      </w:pPr>
+    </w:p>
+    <w:p>
+      <w:pPr>
+        <w:rPr>
+          <w:sz w:val="22"/>
+          <w:szCs w:val="22"/>
+        </w:rPr>
+      </w:pPr>
+      <w:r>
+        <w:rPr>
+          <w:sz w:val="22"/>
+          <w:szCs w:val="22"/>
+        </w:rPr>
+        <w:t>For each model fitte</w:t>
+      </w:r>
+      <w:r>
+        <w:rPr>
+          <w:sz w:val="22"/>
+          <w:szCs w:val="22"/>
+        </w:rPr>
+        <w:t>d using the validation subset</w:t>
+      </w:r>
+      <w:r>
+        <w:rPr>
+          <w:sz w:val="22"/>
+          <w:szCs w:val="22"/>
+        </w:rPr>
+        <w:t>, we will calculate the following performance measures:</w:t>
       </w:r>
     </w:p>
     <w:p>
@@ -2914,7 +3598,21 @@
           <w:sz w:val="22"/>
           <w:szCs w:val="22"/>
         </w:rPr>
-        <w:t>Time-dependent ROC curves [17]</w:t>
+        <w:t>Time-dependent ROC curves [1</w:t>
+      </w:r>
+      <w:r>
+        <w:rPr>
+          <w:sz w:val="22"/>
+          <w:szCs w:val="22"/>
+        </w:rPr>
+        <w:t>6</w:t>
+      </w:r>
+      <w:r>
+        <w:rPr>
+          <w:sz w:val="22"/>
+          <w:szCs w:val="22"/>
+        </w:rPr>
+        <w:t>]</w:t>
       </w:r>
     </w:p>
     <w:p>
@@ -2948,7 +3646,7 @@
           <w:sz w:val="22"/>
           <w:szCs w:val="22"/>
         </w:rPr>
-        <w:t>8</w:t>
+        <w:t>7</w:t>
       </w:r>
       <w:r>
         <w:rPr>
@@ -2982,14 +3680,21 @@
           <w:sz w:val="22"/>
           <w:szCs w:val="22"/>
         </w:rPr>
-        <w:t xml:space="preserve"> [1</w:t>
-      </w:r>
-      <w:r>
-        <w:rPr>
-          <w:sz w:val="22"/>
-          <w:szCs w:val="22"/>
-        </w:rPr>
-        <w:t>9</w:t>
+        <w:t xml:space="preserve"> [</w:t>
+      </w:r>
+      <w:r>
+        <w:rPr>
+          <w:sz w:val="22"/>
+          <w:szCs w:val="22"/>
+        </w:rPr>
+        <w:t>1</w:t>
+      </w:r>
+      <w:r>
+        <w:rPr>
+          <w:sz w:val="22"/>
+          <w:szCs w:val="22"/>
+        </w:rPr>
+        <w:t>8</w:t>
       </w:r>
       <w:r>
         <w:rPr>
@@ -2997,78 +3702,6 @@
           <w:szCs w:val="22"/>
         </w:rPr>
         <w:t>]</w:t>
-      </w:r>
-    </w:p>
-    <w:p>
-      <w:pPr>
-        <w:rPr>
-          <w:sz w:val="22"/>
-          <w:szCs w:val="22"/>
-        </w:rPr>
-      </w:pPr>
-      <w:r>
-        <w:rPr>
-          <w:sz w:val="22"/>
-          <w:szCs w:val="22"/>
-        </w:rPr>
-        <w:t xml:space="preserve">We will then aggregate the results, to calculate the average and confidence internals across all the bootstrap samples. This will be compared with the performance measures of the original model to check that the results are consistent with those of the bootstrapped samples. </w:t>
-      </w:r>
-    </w:p>
-    <w:p>
-      <w:pPr>
-        <w:rPr>
-          <w:sz w:val="22"/>
-          <w:szCs w:val="22"/>
-        </w:rPr>
-      </w:pPr>
-    </w:p>
-    <w:p>
-      <w:pPr>
-        <w:pStyle w:val="Heading3"/>
-      </w:pPr>
-      <w:r>
-        <w:t xml:space="preserve">External Validation - </w:t>
-      </w:r>
-      <w:r>
-        <w:t>Use on ‘Real World’ Data</w:t>
-      </w:r>
-    </w:p>
-    <w:p>
-      <w:pPr>
-        <w:rPr>
-          <w:sz w:val="22"/>
-          <w:szCs w:val="22"/>
-        </w:rPr>
-      </w:pPr>
-      <w:r>
-        <w:rPr>
-          <w:sz w:val="22"/>
-          <w:szCs w:val="22"/>
-        </w:rPr>
-        <w:t xml:space="preserve">Using the CPRD dataset, we will start by pre-processing the data to be of a similar format to the simulated data. This will include using complete case analysis to handle missing data, as our simulation did not have missing data. We will also ensure that any categorical variables are encoded in the same way as the simulated dataset, and that all variables present in the Cox models are present in the CPRD dataset. </w:t>
-      </w:r>
-    </w:p>
-    <w:p>
-      <w:pPr>
-        <w:rPr>
-          <w:sz w:val="22"/>
-          <w:szCs w:val="22"/>
-        </w:rPr>
-      </w:pPr>
-    </w:p>
-    <w:p>
-      <w:pPr>
-        <w:rPr>
-          <w:sz w:val="22"/>
-          <w:szCs w:val="22"/>
-        </w:rPr>
-      </w:pPr>
-      <w:r>
-        <w:rPr>
-          <w:sz w:val="22"/>
-          <w:szCs w:val="22"/>
-        </w:rPr>
-        <w:t>After the data has been pre-processed, the Cox models for each of the penalisation methods will be applied using the same coefficients and specifications obtained from the original models. We will then calculate the following performance measures:</w:t>
       </w:r>
     </w:p>
     <w:p>
@@ -3088,14 +3721,143 @@
           <w:sz w:val="22"/>
           <w:szCs w:val="22"/>
         </w:rPr>
-        <w:t>Time-dependent ROC curves</w:t>
-      </w:r>
-      <w:r>
-        <w:rPr>
-          <w:sz w:val="22"/>
-          <w:szCs w:val="22"/>
-        </w:rPr>
-        <w:t xml:space="preserve"> [17]</w:t>
+        <w:t>Transition-specific calibration plots</w:t>
+      </w:r>
+    </w:p>
+    <w:p>
+      <w:pPr>
+        <w:rPr>
+          <w:sz w:val="22"/>
+          <w:szCs w:val="22"/>
+        </w:rPr>
+      </w:pPr>
+      <w:r>
+        <w:rPr>
+          <w:sz w:val="22"/>
+          <w:szCs w:val="22"/>
+        </w:rPr>
+        <w:t>Th</w:t>
+      </w:r>
+      <w:r>
+        <w:rPr>
+          <w:sz w:val="22"/>
+          <w:szCs w:val="22"/>
+        </w:rPr>
+        <w:t>ese</w:t>
+      </w:r>
+      <w:r>
+        <w:rPr>
+          <w:sz w:val="22"/>
+          <w:szCs w:val="22"/>
+        </w:rPr>
+        <w:t xml:space="preserve"> will be compared with the performance measures of the original model to check that the results are consistent </w:t>
+      </w:r>
+      <w:r>
+        <w:rPr>
+          <w:sz w:val="22"/>
+          <w:szCs w:val="22"/>
+        </w:rPr>
+        <w:t>between the development and validation subsets.</w:t>
+      </w:r>
+      <w:r>
+        <w:rPr>
+          <w:sz w:val="22"/>
+          <w:szCs w:val="22"/>
+        </w:rPr>
+        <w:t xml:space="preserve"> </w:t>
+      </w:r>
+    </w:p>
+    <w:p>
+      <w:pPr>
+        <w:rPr>
+          <w:sz w:val="22"/>
+          <w:szCs w:val="22"/>
+        </w:rPr>
+      </w:pPr>
+    </w:p>
+    <w:p>
+      <w:pPr>
+        <w:rPr>
+          <w:sz w:val="22"/>
+          <w:szCs w:val="22"/>
+        </w:rPr>
+      </w:pPr>
+    </w:p>
+    <w:p>
+      <w:pPr>
+        <w:rPr>
+          <w:sz w:val="22"/>
+          <w:szCs w:val="22"/>
+        </w:rPr>
+      </w:pPr>
+    </w:p>
+    <w:p>
+      <w:pPr>
+        <w:pStyle w:val="Heading3"/>
+      </w:pPr>
+      <w:r>
+        <w:lastRenderedPageBreak/>
+        <w:t xml:space="preserve">External Validation - </w:t>
+      </w:r>
+      <w:r>
+        <w:t>Use on ‘Real World’ Data</w:t>
+      </w:r>
+    </w:p>
+    <w:p>
+      <w:pPr>
+        <w:rPr>
+          <w:sz w:val="22"/>
+          <w:szCs w:val="22"/>
+        </w:rPr>
+      </w:pPr>
+      <w:r>
+        <w:rPr>
+          <w:sz w:val="22"/>
+          <w:szCs w:val="22"/>
+        </w:rPr>
+        <w:t xml:space="preserve">Using the CPRD dataset, we will </w:t>
+      </w:r>
+      <w:r>
+        <w:rPr>
+          <w:sz w:val="22"/>
+          <w:szCs w:val="22"/>
+        </w:rPr>
+        <w:t xml:space="preserve">implement </w:t>
+      </w:r>
+      <w:r>
+        <w:rPr>
+          <w:sz w:val="22"/>
+          <w:szCs w:val="22"/>
+        </w:rPr>
+        <w:t>the Cox models for each of the penalisation method</w:t>
+      </w:r>
+      <w:r>
+        <w:rPr>
+          <w:sz w:val="22"/>
+          <w:szCs w:val="22"/>
+        </w:rPr>
+        <w:t>s</w:t>
+      </w:r>
+      <w:r>
+        <w:rPr>
+          <w:sz w:val="22"/>
+          <w:szCs w:val="22"/>
+        </w:rPr>
+        <w:t xml:space="preserve"> using the same </w:t>
+      </w:r>
+      <w:r>
+        <w:rPr>
+          <w:sz w:val="22"/>
+          <w:szCs w:val="22"/>
+        </w:rPr>
+        <w:t xml:space="preserve">methods used to build </w:t>
+      </w:r>
+      <w:r>
+        <w:rPr>
+          <w:sz w:val="22"/>
+          <w:szCs w:val="22"/>
+        </w:rPr>
+        <w:t>the original models. We will then calculate the following performance measures:</w:t>
       </w:r>
     </w:p>
     <w:p>
@@ -3115,14 +3877,28 @@
           <w:sz w:val="22"/>
           <w:szCs w:val="22"/>
         </w:rPr>
-        <w:t>C-Index</w:t>
-      </w:r>
-      <w:r>
-        <w:rPr>
-          <w:sz w:val="22"/>
-          <w:szCs w:val="22"/>
-        </w:rPr>
-        <w:t xml:space="preserve"> [18]</w:t>
+        <w:t>Time-dependent ROC curves [</w:t>
+      </w:r>
+      <w:r>
+        <w:rPr>
+          <w:sz w:val="22"/>
+          <w:szCs w:val="22"/>
+        </w:rPr>
+        <w:t>1</w:t>
+      </w:r>
+      <w:r>
+        <w:rPr>
+          <w:sz w:val="22"/>
+          <w:szCs w:val="22"/>
+        </w:rPr>
+        <w:t>6</w:t>
+      </w:r>
+      <w:r>
+        <w:rPr>
+          <w:sz w:val="22"/>
+          <w:szCs w:val="22"/>
+        </w:rPr>
+        <w:t>]</w:t>
       </w:r>
     </w:p>
     <w:p>
@@ -3142,6 +3918,47 @@
           <w:sz w:val="22"/>
           <w:szCs w:val="22"/>
         </w:rPr>
+        <w:t>C-Index</w:t>
+      </w:r>
+      <w:r>
+        <w:rPr>
+          <w:sz w:val="22"/>
+          <w:szCs w:val="22"/>
+        </w:rPr>
+        <w:t xml:space="preserve"> [1</w:t>
+      </w:r>
+      <w:r>
+        <w:rPr>
+          <w:sz w:val="22"/>
+          <w:szCs w:val="22"/>
+        </w:rPr>
+        <w:t>7</w:t>
+      </w:r>
+      <w:r>
+        <w:rPr>
+          <w:sz w:val="22"/>
+          <w:szCs w:val="22"/>
+        </w:rPr>
+        <w:t>]</w:t>
+      </w:r>
+    </w:p>
+    <w:p>
+      <w:pPr>
+        <w:pStyle w:val="ListParagraph"/>
+        <w:numPr>
+          <w:ilvl w:val="0"/>
+          <w:numId w:val="1"/>
+        </w:numPr>
+        <w:rPr>
+          <w:sz w:val="22"/>
+          <w:szCs w:val="22"/>
+        </w:rPr>
+      </w:pPr>
+      <w:r>
+        <w:rPr>
+          <w:sz w:val="22"/>
+          <w:szCs w:val="22"/>
+        </w:rPr>
         <w:t>Calibration plots</w:t>
       </w:r>
       <w:r>
@@ -3149,7 +3966,48 @@
           <w:sz w:val="22"/>
           <w:szCs w:val="22"/>
         </w:rPr>
-        <w:t xml:space="preserve"> [19]</w:t>
+        <w:t xml:space="preserve"> [</w:t>
+      </w:r>
+      <w:r>
+        <w:rPr>
+          <w:sz w:val="22"/>
+          <w:szCs w:val="22"/>
+        </w:rPr>
+        <w:t>1</w:t>
+      </w:r>
+      <w:r>
+        <w:rPr>
+          <w:sz w:val="22"/>
+          <w:szCs w:val="22"/>
+        </w:rPr>
+        <w:t>8</w:t>
+      </w:r>
+      <w:r>
+        <w:rPr>
+          <w:sz w:val="22"/>
+          <w:szCs w:val="22"/>
+        </w:rPr>
+        <w:t>]</w:t>
+      </w:r>
+    </w:p>
+    <w:p>
+      <w:pPr>
+        <w:pStyle w:val="ListParagraph"/>
+        <w:numPr>
+          <w:ilvl w:val="0"/>
+          <w:numId w:val="1"/>
+        </w:numPr>
+        <w:rPr>
+          <w:sz w:val="22"/>
+          <w:szCs w:val="22"/>
+        </w:rPr>
+      </w:pPr>
+      <w:r>
+        <w:rPr>
+          <w:sz w:val="22"/>
+          <w:szCs w:val="22"/>
+        </w:rPr>
+        <w:t>Transition specific calibration plots</w:t>
       </w:r>
     </w:p>
     <w:p>
@@ -3285,6 +4143,222 @@
         </w:rPr>
         <w:t>CC performed the data simulation and method implementation, iteratively updating the protocol where necessary.</w:t>
       </w:r>
+    </w:p>
+    <w:p>
+      <w:pPr>
+        <w:rPr>
+          <w:sz w:val="22"/>
+          <w:szCs w:val="22"/>
+        </w:rPr>
+      </w:pPr>
+    </w:p>
+    <w:p>
+      <w:pPr>
+        <w:rPr>
+          <w:sz w:val="22"/>
+          <w:szCs w:val="22"/>
+        </w:rPr>
+      </w:pPr>
+    </w:p>
+    <w:p>
+      <w:pPr>
+        <w:rPr>
+          <w:sz w:val="22"/>
+          <w:szCs w:val="22"/>
+        </w:rPr>
+      </w:pPr>
+    </w:p>
+    <w:p>
+      <w:pPr>
+        <w:rPr>
+          <w:sz w:val="22"/>
+          <w:szCs w:val="22"/>
+        </w:rPr>
+      </w:pPr>
+    </w:p>
+    <w:p>
+      <w:pPr>
+        <w:rPr>
+          <w:sz w:val="22"/>
+          <w:szCs w:val="22"/>
+        </w:rPr>
+      </w:pPr>
+    </w:p>
+    <w:p>
+      <w:pPr>
+        <w:rPr>
+          <w:sz w:val="22"/>
+          <w:szCs w:val="22"/>
+        </w:rPr>
+      </w:pPr>
+    </w:p>
+    <w:p>
+      <w:pPr>
+        <w:rPr>
+          <w:sz w:val="22"/>
+          <w:szCs w:val="22"/>
+        </w:rPr>
+      </w:pPr>
+    </w:p>
+    <w:p>
+      <w:pPr>
+        <w:rPr>
+          <w:sz w:val="22"/>
+          <w:szCs w:val="22"/>
+        </w:rPr>
+      </w:pPr>
+    </w:p>
+    <w:p>
+      <w:pPr>
+        <w:rPr>
+          <w:sz w:val="22"/>
+          <w:szCs w:val="22"/>
+        </w:rPr>
+      </w:pPr>
+    </w:p>
+    <w:p>
+      <w:pPr>
+        <w:rPr>
+          <w:sz w:val="22"/>
+          <w:szCs w:val="22"/>
+        </w:rPr>
+      </w:pPr>
+    </w:p>
+    <w:p>
+      <w:pPr>
+        <w:rPr>
+          <w:sz w:val="22"/>
+          <w:szCs w:val="22"/>
+        </w:rPr>
+      </w:pPr>
+    </w:p>
+    <w:p>
+      <w:pPr>
+        <w:rPr>
+          <w:sz w:val="22"/>
+          <w:szCs w:val="22"/>
+        </w:rPr>
+      </w:pPr>
+    </w:p>
+    <w:p>
+      <w:pPr>
+        <w:rPr>
+          <w:sz w:val="22"/>
+          <w:szCs w:val="22"/>
+        </w:rPr>
+      </w:pPr>
+    </w:p>
+    <w:p>
+      <w:pPr>
+        <w:rPr>
+          <w:sz w:val="22"/>
+          <w:szCs w:val="22"/>
+        </w:rPr>
+      </w:pPr>
+    </w:p>
+    <w:p>
+      <w:pPr>
+        <w:rPr>
+          <w:sz w:val="22"/>
+          <w:szCs w:val="22"/>
+        </w:rPr>
+      </w:pPr>
+    </w:p>
+    <w:p>
+      <w:pPr>
+        <w:rPr>
+          <w:sz w:val="22"/>
+          <w:szCs w:val="22"/>
+        </w:rPr>
+      </w:pPr>
+    </w:p>
+    <w:p>
+      <w:pPr>
+        <w:rPr>
+          <w:sz w:val="22"/>
+          <w:szCs w:val="22"/>
+        </w:rPr>
+      </w:pPr>
+    </w:p>
+    <w:p>
+      <w:pPr>
+        <w:rPr>
+          <w:sz w:val="22"/>
+          <w:szCs w:val="22"/>
+        </w:rPr>
+      </w:pPr>
+    </w:p>
+    <w:p>
+      <w:pPr>
+        <w:rPr>
+          <w:sz w:val="22"/>
+          <w:szCs w:val="22"/>
+        </w:rPr>
+      </w:pPr>
+    </w:p>
+    <w:p>
+      <w:pPr>
+        <w:rPr>
+          <w:sz w:val="22"/>
+          <w:szCs w:val="22"/>
+        </w:rPr>
+      </w:pPr>
+    </w:p>
+    <w:p>
+      <w:pPr>
+        <w:rPr>
+          <w:sz w:val="22"/>
+          <w:szCs w:val="22"/>
+        </w:rPr>
+      </w:pPr>
+    </w:p>
+    <w:p>
+      <w:pPr>
+        <w:rPr>
+          <w:sz w:val="22"/>
+          <w:szCs w:val="22"/>
+        </w:rPr>
+      </w:pPr>
+    </w:p>
+    <w:p>
+      <w:pPr>
+        <w:rPr>
+          <w:sz w:val="22"/>
+          <w:szCs w:val="22"/>
+        </w:rPr>
+      </w:pPr>
+    </w:p>
+    <w:p>
+      <w:pPr>
+        <w:rPr>
+          <w:sz w:val="22"/>
+          <w:szCs w:val="22"/>
+        </w:rPr>
+      </w:pPr>
+    </w:p>
+    <w:p>
+      <w:pPr>
+        <w:rPr>
+          <w:sz w:val="22"/>
+          <w:szCs w:val="22"/>
+        </w:rPr>
+      </w:pPr>
+    </w:p>
+    <w:p>
+      <w:pPr>
+        <w:rPr>
+          <w:sz w:val="22"/>
+          <w:szCs w:val="22"/>
+        </w:rPr>
+      </w:pPr>
+    </w:p>
+    <w:p>
+      <w:pPr>
+        <w:rPr>
+          <w:sz w:val="22"/>
+          <w:szCs w:val="22"/>
+        </w:rPr>
+      </w:pPr>
     </w:p>
     <w:p>
       <w:pPr>
@@ -3296,20 +4370,19 @@
     </w:p>
     <w:sdt>
       <w:sdtPr>
+        <w:rPr>
+          <w:rFonts w:asciiTheme="minorHAnsi" w:eastAsiaTheme="minorHAnsi" w:hAnsiTheme="minorHAnsi" w:cstheme="minorBidi"/>
+          <w:color w:val="auto"/>
+          <w:sz w:val="24"/>
+          <w:szCs w:val="24"/>
+        </w:rPr>
         <w:id w:val="-339776650"/>
         <w:docPartObj>
           <w:docPartGallery w:val="Bibliographies"/>
           <w:docPartUnique/>
         </w:docPartObj>
       </w:sdtPr>
-      <w:sdtEndPr>
-        <w:rPr>
-          <w:rFonts w:asciiTheme="minorHAnsi" w:eastAsiaTheme="minorHAnsi" w:hAnsiTheme="minorHAnsi" w:cstheme="minorBidi"/>
-          <w:color w:val="auto"/>
-          <w:sz w:val="24"/>
-          <w:szCs w:val="24"/>
-        </w:rPr>
-      </w:sdtEndPr>
+      <w:sdtEndPr/>
       <w:sdtContent>
         <w:p>
           <w:pPr>
@@ -3328,6 +4401,7 @@
             <w:id w:val="111145805"/>
             <w:bibliography/>
           </w:sdtPr>
+          <w:sdtEndPr/>
           <w:sdtContent>
             <w:p>
               <w:pPr>
@@ -3482,15 +4556,7 @@
                   <w:sz w:val="22"/>
                   <w:szCs w:val="22"/>
                 </w:rPr>
-                <w:t>[</w:t>
-              </w:r>
-              <w:r>
-                <w:rPr>
-                  <w:noProof/>
-                  <w:sz w:val="22"/>
-                  <w:szCs w:val="22"/>
-                </w:rPr>
-                <w:t xml:space="preserve">3] Niels Keiding et al, 2001. Multi-state models and outcome prediction in bone marrow transplantation. </w:t>
+                <w:t xml:space="preserve">[3] Niels Keiding et al, 2001. Multi-state models and outcome prediction in bone marrow transplantation. </w:t>
               </w:r>
               <w:r>
                 <w:rPr>
@@ -3699,14 +4765,135 @@
                   <w:sz w:val="22"/>
                   <w:szCs w:val="22"/>
                 </w:rPr>
-                <w:t>[</w:t>
-              </w:r>
-              <w:r>
-                <w:rPr>
-                  <w:sz w:val="22"/>
-                  <w:szCs w:val="22"/>
-                </w:rPr>
-                <w:t>8] Shivani Padmanabhan, 2011. CPRD GOLD Data Dictionary [Restricted]</w:t>
+                <w:t>[8] Shivani Padmanabhan, 2011. CPRD GOLD Data Dictionary [Restricted]</w:t>
+              </w:r>
+            </w:p>
+            <w:p>
+              <w:pPr>
+                <w:rPr>
+                  <w:rFonts w:ascii="Times New Roman" w:eastAsia="Times New Roman" w:hAnsi="Times New Roman" w:cs="Times New Roman"/>
+                  <w:lang w:eastAsia="en-GB"/>
+                </w:rPr>
+              </w:pPr>
+              <w:r>
+                <w:rPr>
+                  <w:rFonts w:cstheme="minorHAnsi"/>
+                  <w:color w:val="000000" w:themeColor="text1"/>
+                  <w:sz w:val="22"/>
+                  <w:szCs w:val="22"/>
+                </w:rPr>
+                <w:t xml:space="preserve">[9] Richard Riley et al, 2018. </w:t>
+              </w:r>
+              <w:r>
+                <w:rPr>
+                  <w:rFonts w:cstheme="minorHAnsi"/>
+                  <w:color w:val="000000" w:themeColor="text1"/>
+                  <w:spacing w:val="-2"/>
+                  <w:sz w:val="22"/>
+                  <w:szCs w:val="22"/>
+                </w:rPr>
+                <w:t>Minimum sample size for developing a multivariable prediction model:</w:t>
+              </w:r>
+              <w:r>
+                <w:rPr>
+                  <w:rFonts w:cstheme="minorHAnsi"/>
+                  <w:color w:val="000000" w:themeColor="text1"/>
+                  <w:spacing w:val="-2"/>
+                  <w:sz w:val="22"/>
+                  <w:szCs w:val="22"/>
+                </w:rPr>
+                <w:t xml:space="preserve"> </w:t>
+              </w:r>
+              <w:r>
+                <w:rPr>
+                  <w:rFonts w:cstheme="minorHAnsi"/>
+                  <w:color w:val="000000" w:themeColor="text1"/>
+                  <w:sz w:val="22"/>
+                  <w:szCs w:val="22"/>
+                </w:rPr>
+                <w:t>PART II ‐ binary</w:t>
+              </w:r>
+              <w:r>
+                <w:rPr>
+                  <w:rFonts w:cstheme="minorHAnsi"/>
+                  <w:color w:val="000000" w:themeColor="text1"/>
+                  <w:sz w:val="22"/>
+                  <w:szCs w:val="22"/>
+                </w:rPr>
+                <w:t xml:space="preserve">. </w:t>
+              </w:r>
+              <w:r>
+                <w:rPr>
+                  <w:rFonts w:cstheme="minorHAnsi"/>
+                  <w:i/>
+                  <w:iCs/>
+                  <w:color w:val="000000" w:themeColor="text1"/>
+                  <w:sz w:val="22"/>
+                  <w:szCs w:val="22"/>
+                </w:rPr>
+                <w:t>Statistics in Medicine</w:t>
+              </w:r>
+              <w:r>
+                <w:rPr>
+                  <w:rFonts w:cstheme="minorHAnsi"/>
+                  <w:i/>
+                  <w:iCs/>
+                  <w:color w:val="000000" w:themeColor="text1"/>
+                  <w:sz w:val="22"/>
+                  <w:szCs w:val="22"/>
+                </w:rPr>
+                <w:t>,</w:t>
+              </w:r>
+              <w:r>
+                <w:rPr>
+                  <w:rFonts w:cstheme="minorHAnsi"/>
+                  <w:color w:val="000000" w:themeColor="text1"/>
+                  <w:sz w:val="22"/>
+                  <w:szCs w:val="22"/>
+                </w:rPr>
+                <w:t xml:space="preserve"> 24 Oct,</w:t>
+              </w:r>
+              <w:r>
+                <w:rPr>
+                  <w:rFonts w:cstheme="minorHAnsi"/>
+                  <w:color w:val="000000" w:themeColor="text1"/>
+                  <w:sz w:val="21"/>
+                  <w:szCs w:val="21"/>
+                </w:rPr>
+                <w:t xml:space="preserve"> </w:t>
+              </w:r>
+              <w:r>
+                <w:rPr>
+                  <w:rFonts w:eastAsia="Times New Roman" w:cstheme="minorHAnsi"/>
+                  <w:color w:val="212121"/>
+                  <w:sz w:val="22"/>
+                  <w:szCs w:val="22"/>
+                  <w:shd w:val="clear" w:color="auto" w:fill="FFFFFF"/>
+                  <w:lang w:eastAsia="en-GB"/>
+                </w:rPr>
+                <w:t>38(7)</w:t>
+              </w:r>
+              <w:r>
+                <w:rPr>
+                  <w:rFonts w:eastAsia="Times New Roman" w:cstheme="minorHAnsi"/>
+                  <w:color w:val="212121"/>
+                  <w:sz w:val="22"/>
+                  <w:szCs w:val="22"/>
+                  <w:shd w:val="clear" w:color="auto" w:fill="FFFFFF"/>
+                  <w:lang w:eastAsia="en-GB"/>
+                </w:rPr>
+                <w:t>, p</w:t>
+              </w:r>
+              <w:r>
+                <w:rPr>
+                  <w:rFonts w:eastAsia="Times New Roman" w:cstheme="minorHAnsi"/>
+                  <w:color w:val="212121"/>
+                  <w:sz w:val="22"/>
+                  <w:szCs w:val="22"/>
+                  <w:shd w:val="clear" w:color="auto" w:fill="FFFFFF"/>
+                  <w:lang w:eastAsia="en-GB"/>
+                </w:rPr>
+                <w:t>1276–1296.</w:t>
               </w:r>
             </w:p>
             <w:p>
@@ -3730,7 +4917,7 @@
                   <w:sz w:val="22"/>
                   <w:szCs w:val="22"/>
                 </w:rPr>
-                <w:t>9</w:t>
+                <w:t>10</w:t>
               </w:r>
               <w:r>
                 <w:rPr>
@@ -3814,7 +5001,14 @@
                   <w:sz w:val="22"/>
                   <w:szCs w:val="22"/>
                 </w:rPr>
-                <w:t>10</w:t>
+                <w:t>1</w:t>
+              </w:r>
+              <w:r>
+                <w:rPr>
+                  <w:sz w:val="22"/>
+                  <w:szCs w:val="22"/>
+                </w:rPr>
+                <w:t>1</w:t>
               </w:r>
               <w:r>
                 <w:rPr>
@@ -3905,7 +5099,7 @@
                   <w:sz w:val="22"/>
                   <w:szCs w:val="22"/>
                 </w:rPr>
-                <w:t>1</w:t>
+                <w:t>2</w:t>
               </w:r>
               <w:r>
                 <w:rPr>
@@ -3979,6 +5173,7 @@
               </w:pPr>
               <w:r>
                 <w:rPr>
+                  <w:noProof/>
                   <w:sz w:val="22"/>
                   <w:szCs w:val="22"/>
                 </w:rPr>
@@ -3986,25 +5181,19 @@
               </w:r>
               <w:r>
                 <w:rPr>
-                  <w:sz w:val="22"/>
-                  <w:szCs w:val="22"/>
-                </w:rPr>
-                <w:t>2</w:t>
-              </w:r>
-              <w:r>
-                <w:rPr>
-                  <w:sz w:val="22"/>
-                  <w:szCs w:val="22"/>
-                </w:rPr>
-                <w:t xml:space="preserve">] </w:t>
-              </w:r>
-              <w:r>
-                <w:rPr>
                   <w:noProof/>
                   <w:sz w:val="22"/>
                   <w:szCs w:val="22"/>
                 </w:rPr>
-                <w:t xml:space="preserve">Jelle Goeman, 2022. </w:t>
+                <w:t>3</w:t>
+              </w:r>
+              <w:r>
+                <w:rPr>
+                  <w:noProof/>
+                  <w:sz w:val="22"/>
+                  <w:szCs w:val="22"/>
+                </w:rPr>
+                <w:t xml:space="preserve">] Daniela Dunkler, 2023. </w:t>
               </w:r>
               <w:r>
                 <w:rPr>
@@ -4014,7 +5203,7 @@
                   <w:sz w:val="22"/>
                   <w:szCs w:val="22"/>
                 </w:rPr>
-                <w:t xml:space="preserve">Package ‘penalized’. </w:t>
+                <w:t xml:space="preserve">Package 'shrink'. </w:t>
               </w:r>
               <w:r>
                 <w:rPr>
@@ -4040,7 +5229,7 @@
                   <w:szCs w:val="22"/>
                   <w:u w:val="single"/>
                 </w:rPr>
-                <w:t>https://cran.r-project.org/web/packages/penalized/penalized.pdf</w:t>
+                <w:t>https://cran.r-project.org/web/packages/shrink/shrink.pdf</w:t>
               </w:r>
               <w:r>
                 <w:rPr>
@@ -4049,7 +5238,7 @@
                   <w:szCs w:val="22"/>
                 </w:rPr>
                 <w:br/>
-                <w:t>[Accessed 9 11 2023].</w:t>
+                <w:t>[Accessed 9 11 2029].</w:t>
               </w:r>
             </w:p>
             <w:p>
@@ -4075,7 +5264,7 @@
                   <w:sz w:val="22"/>
                   <w:szCs w:val="22"/>
                 </w:rPr>
-                <w:t>3</w:t>
+                <w:t>4</w:t>
               </w:r>
               <w:r>
                 <w:rPr>
@@ -4091,7 +5280,7 @@
                   <w:sz w:val="22"/>
                   <w:szCs w:val="22"/>
                 </w:rPr>
-                <w:t xml:space="preserve">Daniela Dunkler, 2023. </w:t>
+                <w:t xml:space="preserve">Paul Christian Bürkner, 2023. </w:t>
               </w:r>
               <w:r>
                 <w:rPr>
@@ -4101,7 +5290,7 @@
                   <w:sz w:val="22"/>
                   <w:szCs w:val="22"/>
                 </w:rPr>
-                <w:t xml:space="preserve">Package 'shrink'. </w:t>
+                <w:t xml:space="preserve">Package 'brms'. </w:t>
               </w:r>
               <w:r>
                 <w:rPr>
@@ -4127,7 +5316,7 @@
                   <w:szCs w:val="22"/>
                   <w:u w:val="single"/>
                 </w:rPr>
-                <w:t>https://cran.r-project.org/web/packages/shrink/shrink.pdf</w:t>
+                <w:t>https://cran.r-project.org/web/packages/brms/brms.pdf</w:t>
               </w:r>
               <w:r>
                 <w:rPr>
@@ -4136,21 +5325,18 @@
                   <w:szCs w:val="22"/>
                 </w:rPr>
                 <w:br/>
-                <w:t>[Accessed 9 11 2029].</w:t>
+                <w:t>[Accessed 9 11 2023].</w:t>
               </w:r>
             </w:p>
             <w:p>
               <w:pPr>
-                <w:pStyle w:val="Bibliography"/>
-                <w:rPr>
-                  <w:noProof/>
+                <w:rPr>
                   <w:sz w:val="22"/>
                   <w:szCs w:val="22"/>
                 </w:rPr>
               </w:pPr>
               <w:r>
                 <w:rPr>
-                  <w:noProof/>
                   <w:sz w:val="22"/>
                   <w:szCs w:val="22"/>
                 </w:rPr>
@@ -4158,15 +5344,13 @@
               </w:r>
               <w:r>
                 <w:rPr>
-                  <w:noProof/>
-                  <w:sz w:val="22"/>
-                  <w:szCs w:val="22"/>
-                </w:rPr>
-                <w:t>4</w:t>
-              </w:r>
-              <w:r>
-                <w:rPr>
-                  <w:noProof/>
+                  <w:sz w:val="22"/>
+                  <w:szCs w:val="22"/>
+                </w:rPr>
+                <w:t>5</w:t>
+              </w:r>
+              <w:r>
+                <w:rPr>
                   <w:sz w:val="22"/>
                   <w:szCs w:val="22"/>
                 </w:rPr>
@@ -4174,56 +5358,40 @@
               </w:r>
               <w:r>
                 <w:rPr>
-                  <w:noProof/>
-                  <w:sz w:val="22"/>
-                  <w:szCs w:val="22"/>
-                </w:rPr>
-                <w:t xml:space="preserve">Paul Christian Bürkner, 2023. </w:t>
-              </w:r>
-              <w:r>
-                <w:rPr>
-                  <w:i/>
-                  <w:iCs/>
-                  <w:noProof/>
-                  <w:sz w:val="22"/>
-                  <w:szCs w:val="22"/>
-                </w:rPr>
-                <w:t xml:space="preserve">Package 'brms'. </w:t>
-              </w:r>
-              <w:r>
-                <w:rPr>
-                  <w:noProof/>
-                  <w:sz w:val="22"/>
-                  <w:szCs w:val="22"/>
-                </w:rPr>
-                <w:t xml:space="preserve">[Online] </w:t>
-              </w:r>
-              <w:r>
-                <w:rPr>
-                  <w:noProof/>
-                  <w:sz w:val="22"/>
-                  <w:szCs w:val="22"/>
-                </w:rPr>
-                <w:br/>
-                <w:t xml:space="preserve">Available at: </w:t>
-              </w:r>
-              <w:r>
-                <w:rPr>
-                  <w:noProof/>
-                  <w:sz w:val="22"/>
-                  <w:szCs w:val="22"/>
-                  <w:u w:val="single"/>
-                </w:rPr>
-                <w:t>https://cran.r-project.org/web/packages/brms/brms.pdf</w:t>
-              </w:r>
-              <w:r>
-                <w:rPr>
-                  <w:noProof/>
-                  <w:sz w:val="22"/>
-                  <w:szCs w:val="22"/>
-                </w:rPr>
-                <w:br/>
-                <w:t>[Accessed 9 11 2023].</w:t>
+                  <w:sz w:val="22"/>
+                  <w:szCs w:val="22"/>
+                </w:rPr>
+                <w:t xml:space="preserve">Holger </w:t>
+              </w:r>
+              <w:proofErr w:type="spellStart"/>
+              <w:r>
+                <w:rPr>
+                  <w:sz w:val="22"/>
+                  <w:szCs w:val="22"/>
+                </w:rPr>
+                <w:t>Reulen</w:t>
+              </w:r>
+              <w:proofErr w:type="spellEnd"/>
+              <w:r>
+                <w:rPr>
+                  <w:sz w:val="22"/>
+                  <w:szCs w:val="22"/>
+                </w:rPr>
+                <w:t>, 2023. Package '</w:t>
+              </w:r>
+              <w:r>
+                <w:rPr>
+                  <w:sz w:val="22"/>
+                  <w:szCs w:val="22"/>
+                </w:rPr>
+                <w:t>penMSM</w:t>
+              </w:r>
+              <w:r>
+                <w:rPr>
+                  <w:sz w:val="22"/>
+                  <w:szCs w:val="22"/>
+                </w:rPr>
+                <w:t xml:space="preserve">'. [Online] </w:t>
               </w:r>
             </w:p>
             <w:p>
@@ -4238,37 +5406,14 @@
                   <w:sz w:val="22"/>
                   <w:szCs w:val="22"/>
                 </w:rPr>
-                <w:t>[1</w:t>
-              </w:r>
-              <w:r>
-                <w:rPr>
-                  <w:sz w:val="22"/>
-                  <w:szCs w:val="22"/>
-                </w:rPr>
-                <w:t>5</w:t>
-              </w:r>
-              <w:r>
-                <w:rPr>
-                  <w:sz w:val="22"/>
-                  <w:szCs w:val="22"/>
-                </w:rPr>
-                <w:t>] Jerome Freidman et al, 2023. Package '</w:t>
-              </w:r>
-              <w:proofErr w:type="spellStart"/>
-              <w:r>
-                <w:rPr>
-                  <w:sz w:val="22"/>
-                  <w:szCs w:val="22"/>
-                </w:rPr>
-                <w:t>glmnet</w:t>
-              </w:r>
-              <w:proofErr w:type="spellEnd"/>
-              <w:r>
-                <w:rPr>
-                  <w:sz w:val="22"/>
-                  <w:szCs w:val="22"/>
-                </w:rPr>
-                <w:t xml:space="preserve">'. [Online] </w:t>
+                <w:t xml:space="preserve">Available at: </w:t>
+              </w:r>
+              <w:r>
+                <w:rPr>
+                  <w:sz w:val="22"/>
+                  <w:szCs w:val="22"/>
+                </w:rPr>
+                <w:t>https://cran.r-project.org/web/packages/penMSM/penMSM.pdf</w:t>
               </w:r>
             </w:p>
             <w:p>
@@ -4283,14 +5428,21 @@
                   <w:sz w:val="22"/>
                   <w:szCs w:val="22"/>
                 </w:rPr>
-                <w:t xml:space="preserve">Available at: </w:t>
-              </w:r>
-              <w:r>
-                <w:rPr>
-                  <w:sz w:val="22"/>
-                  <w:szCs w:val="22"/>
-                </w:rPr>
-                <w:t>https://cran.r-project.org/web/packages/glmnet/glmnet.pdf</w:t>
+                <w:t>[Accessed 1</w:t>
+              </w:r>
+              <w:r>
+                <w:rPr>
+                  <w:sz w:val="22"/>
+                  <w:szCs w:val="22"/>
+                </w:rPr>
+                <w:t>5</w:t>
+              </w:r>
+              <w:r>
+                <w:rPr>
+                  <w:sz w:val="22"/>
+                  <w:szCs w:val="22"/>
+                </w:rPr>
+                <w:t xml:space="preserve"> 11 2023]</w:t>
               </w:r>
             </w:p>
             <w:p>
@@ -4305,7 +5457,37 @@
                   <w:sz w:val="22"/>
                   <w:szCs w:val="22"/>
                 </w:rPr>
-                <w:t>[Accessed 14 11 2023]</w:t>
+                <w:t>[1</w:t>
+              </w:r>
+              <w:r>
+                <w:rPr>
+                  <w:sz w:val="22"/>
+                  <w:szCs w:val="22"/>
+                </w:rPr>
+                <w:t>6</w:t>
+              </w:r>
+              <w:r>
+                <w:rPr>
+                  <w:sz w:val="22"/>
+                  <w:szCs w:val="22"/>
+                </w:rPr>
+                <w:t xml:space="preserve">] Frank Harrell et al, 1996. Multivariable Prognostic Models: Issue in Developing Models, Evaluating Assumptions and Adequacy, and Measure and Reducing Errors. </w:t>
+              </w:r>
+              <w:r>
+                <w:rPr>
+                  <w:i/>
+                  <w:iCs/>
+                  <w:sz w:val="22"/>
+                  <w:szCs w:val="22"/>
+                </w:rPr>
+                <w:t>Statistics in Medicine</w:t>
+              </w:r>
+              <w:r>
+                <w:rPr>
+                  <w:sz w:val="22"/>
+                  <w:szCs w:val="22"/>
+                </w:rPr>
+                <w:t xml:space="preserve"> 15(4), p361-387.</w:t>
               </w:r>
             </w:p>
             <w:p>
@@ -4320,7 +5502,21 @@
                   <w:sz w:val="22"/>
                   <w:szCs w:val="22"/>
                 </w:rPr>
-                <w:t xml:space="preserve">[16] </w:t>
+                <w:t>[1</w:t>
+              </w:r>
+              <w:r>
+                <w:rPr>
+                  <w:sz w:val="22"/>
+                  <w:szCs w:val="22"/>
+                </w:rPr>
+                <w:t>7</w:t>
+              </w:r>
+              <w:r>
+                <w:rPr>
+                  <w:sz w:val="22"/>
+                  <w:szCs w:val="22"/>
+                </w:rPr>
+                <w:t xml:space="preserve">] Patrick </w:t>
               </w:r>
               <w:proofErr w:type="spellStart"/>
               <w:r>
@@ -4328,7 +5524,7 @@
                   <w:sz w:val="22"/>
                   <w:szCs w:val="22"/>
                 </w:rPr>
-                <w:t>Rajvir</w:t>
+                <w:t>Heagerty</w:t>
               </w:r>
               <w:proofErr w:type="spellEnd"/>
               <w:r>
@@ -4336,7 +5532,7 @@
                   <w:sz w:val="22"/>
                   <w:szCs w:val="22"/>
                 </w:rPr>
-                <w:t xml:space="preserve"> Singh et al, 2011. Internal validation for COX proportional hazard model using bootstrap re-sampling technique. </w:t>
+                <w:t xml:space="preserve"> et al, 2005. Survival Model Predictive Accuracy and ROC Curves. </w:t>
               </w:r>
               <w:r>
                 <w:rPr>
@@ -4345,14 +5541,14 @@
                   <w:sz w:val="22"/>
                   <w:szCs w:val="22"/>
                 </w:rPr>
-                <w:t>JP Journal of Biostatistics</w:t>
-              </w:r>
-              <w:r>
-                <w:rPr>
-                  <w:sz w:val="22"/>
-                  <w:szCs w:val="22"/>
-                </w:rPr>
-                <w:t xml:space="preserve"> 5(1).</w:t>
+                <w:t>Biometrics</w:t>
+              </w:r>
+              <w:r>
+                <w:rPr>
+                  <w:sz w:val="22"/>
+                  <w:szCs w:val="22"/>
+                </w:rPr>
+                <w:t xml:space="preserve"> 61(1), p92-105.</w:t>
               </w:r>
             </w:p>
             <w:p>
@@ -4367,38 +5563,14 @@
                   <w:sz w:val="22"/>
                   <w:szCs w:val="22"/>
                 </w:rPr>
-                <w:t xml:space="preserve">[17] Frank Harrell et al, 1996. Multivariable Prognostic Models: Issue in Developing Models, Evaluating Assumptions and Adequacy, and Measure and Reducing Errors. </w:t>
-              </w:r>
-              <w:r>
-                <w:rPr>
-                  <w:i/>
-                  <w:iCs/>
-                  <w:sz w:val="22"/>
-                  <w:szCs w:val="22"/>
-                </w:rPr>
-                <w:t>Statistics in Medicine</w:t>
-              </w:r>
-              <w:r>
-                <w:rPr>
-                  <w:sz w:val="22"/>
-                  <w:szCs w:val="22"/>
-                </w:rPr>
-                <w:t xml:space="preserve"> 15(4), p361-387.</w:t>
-              </w:r>
-            </w:p>
-            <w:p>
-              <w:pPr>
-                <w:rPr>
-                  <w:sz w:val="22"/>
-                  <w:szCs w:val="22"/>
-                </w:rPr>
-              </w:pPr>
-              <w:r>
-                <w:rPr>
-                  <w:sz w:val="22"/>
-                  <w:szCs w:val="22"/>
-                </w:rPr>
-                <w:t>[1</w:t>
+                <w:t>[</w:t>
+              </w:r>
+              <w:r>
+                <w:rPr>
+                  <w:sz w:val="22"/>
+                  <w:szCs w:val="22"/>
+                </w:rPr>
+                <w:t>1</w:t>
               </w:r>
               <w:r>
                 <w:rPr>
@@ -4412,54 +5584,7 @@
                   <w:sz w:val="22"/>
                   <w:szCs w:val="22"/>
                 </w:rPr>
-                <w:t xml:space="preserve">] Patrick </w:t>
-              </w:r>
-              <w:proofErr w:type="spellStart"/>
-              <w:r>
-                <w:rPr>
-                  <w:sz w:val="22"/>
-                  <w:szCs w:val="22"/>
-                </w:rPr>
-                <w:t>Heagerty</w:t>
-              </w:r>
-              <w:proofErr w:type="spellEnd"/>
-              <w:r>
-                <w:rPr>
-                  <w:sz w:val="22"/>
-                  <w:szCs w:val="22"/>
-                </w:rPr>
-                <w:t xml:space="preserve"> et al, 2005. Survival Model Predictive Accuracy and ROC Curves. </w:t>
-              </w:r>
-              <w:r>
-                <w:rPr>
-                  <w:i/>
-                  <w:iCs/>
-                  <w:sz w:val="22"/>
-                  <w:szCs w:val="22"/>
-                </w:rPr>
-                <w:t>Biometrics</w:t>
-              </w:r>
-              <w:r>
-                <w:rPr>
-                  <w:sz w:val="22"/>
-                  <w:szCs w:val="22"/>
-                </w:rPr>
-                <w:t xml:space="preserve"> 61(1), p92-105.</w:t>
-              </w:r>
-            </w:p>
-            <w:p>
-              <w:pPr>
-                <w:rPr>
-                  <w:sz w:val="22"/>
-                  <w:szCs w:val="22"/>
-                </w:rPr>
-              </w:pPr>
-              <w:r>
-                <w:rPr>
-                  <w:sz w:val="22"/>
-                  <w:szCs w:val="22"/>
-                </w:rPr>
-                <w:t xml:space="preserve">[19] Ben Van </w:t>
+                <w:t xml:space="preserve">] Ben Van </w:t>
               </w:r>
               <w:proofErr w:type="spellStart"/>
               <w:r>
@@ -4830,6 +5955,119 @@
       </w:rPr>
     </w:lvl>
   </w:abstractNum>
+  <w:abstractNum w:abstractNumId="3" w15:restartNumberingAfterBreak="0">
+    <w:nsid w:val="3BEE5FEC"/>
+    <w:multiLevelType w:val="hybridMultilevel"/>
+    <w:tmpl w:val="3478462C"/>
+    <w:lvl w:ilvl="0" w:tplc="08090001">
+      <w:start w:val="1"/>
+      <w:numFmt w:val="bullet"/>
+      <w:lvlText w:val=""/>
+      <w:lvlJc w:val="left"/>
+      <w:pPr>
+        <w:ind w:left="720" w:hanging="360"/>
+      </w:pPr>
+      <w:rPr>
+        <w:rFonts w:ascii="Symbol" w:hAnsi="Symbol" w:hint="default"/>
+      </w:rPr>
+    </w:lvl>
+    <w:lvl w:ilvl="1" w:tplc="08090003" w:tentative="1">
+      <w:start w:val="1"/>
+      <w:numFmt w:val="bullet"/>
+      <w:lvlText w:val="o"/>
+      <w:lvlJc w:val="left"/>
+      <w:pPr>
+        <w:ind w:left="1440" w:hanging="360"/>
+      </w:pPr>
+      <w:rPr>
+        <w:rFonts w:ascii="Courier New" w:hAnsi="Courier New" w:hint="default"/>
+      </w:rPr>
+    </w:lvl>
+    <w:lvl w:ilvl="2" w:tplc="08090005" w:tentative="1">
+      <w:start w:val="1"/>
+      <w:numFmt w:val="bullet"/>
+      <w:lvlText w:val=""/>
+      <w:lvlJc w:val="left"/>
+      <w:pPr>
+        <w:ind w:left="2160" w:hanging="360"/>
+      </w:pPr>
+      <w:rPr>
+        <w:rFonts w:ascii="Wingdings" w:hAnsi="Wingdings" w:hint="default"/>
+      </w:rPr>
+    </w:lvl>
+    <w:lvl w:ilvl="3" w:tplc="08090001" w:tentative="1">
+      <w:start w:val="1"/>
+      <w:numFmt w:val="bullet"/>
+      <w:lvlText w:val=""/>
+      <w:lvlJc w:val="left"/>
+      <w:pPr>
+        <w:ind w:left="2880" w:hanging="360"/>
+      </w:pPr>
+      <w:rPr>
+        <w:rFonts w:ascii="Symbol" w:hAnsi="Symbol" w:hint="default"/>
+      </w:rPr>
+    </w:lvl>
+    <w:lvl w:ilvl="4" w:tplc="08090003" w:tentative="1">
+      <w:start w:val="1"/>
+      <w:numFmt w:val="bullet"/>
+      <w:lvlText w:val="o"/>
+      <w:lvlJc w:val="left"/>
+      <w:pPr>
+        <w:ind w:left="3600" w:hanging="360"/>
+      </w:pPr>
+      <w:rPr>
+        <w:rFonts w:ascii="Courier New" w:hAnsi="Courier New" w:hint="default"/>
+      </w:rPr>
+    </w:lvl>
+    <w:lvl w:ilvl="5" w:tplc="08090005" w:tentative="1">
+      <w:start w:val="1"/>
+      <w:numFmt w:val="bullet"/>
+      <w:lvlText w:val=""/>
+      <w:lvlJc w:val="left"/>
+      <w:pPr>
+        <w:ind w:left="4320" w:hanging="360"/>
+      </w:pPr>
+      <w:rPr>
+        <w:rFonts w:ascii="Wingdings" w:hAnsi="Wingdings" w:hint="default"/>
+      </w:rPr>
+    </w:lvl>
+    <w:lvl w:ilvl="6" w:tplc="08090001" w:tentative="1">
+      <w:start w:val="1"/>
+      <w:numFmt w:val="bullet"/>
+      <w:lvlText w:val=""/>
+      <w:lvlJc w:val="left"/>
+      <w:pPr>
+        <w:ind w:left="5040" w:hanging="360"/>
+      </w:pPr>
+      <w:rPr>
+        <w:rFonts w:ascii="Symbol" w:hAnsi="Symbol" w:hint="default"/>
+      </w:rPr>
+    </w:lvl>
+    <w:lvl w:ilvl="7" w:tplc="08090003" w:tentative="1">
+      <w:start w:val="1"/>
+      <w:numFmt w:val="bullet"/>
+      <w:lvlText w:val="o"/>
+      <w:lvlJc w:val="left"/>
+      <w:pPr>
+        <w:ind w:left="5760" w:hanging="360"/>
+      </w:pPr>
+      <w:rPr>
+        <w:rFonts w:ascii="Courier New" w:hAnsi="Courier New" w:hint="default"/>
+      </w:rPr>
+    </w:lvl>
+    <w:lvl w:ilvl="8" w:tplc="08090005" w:tentative="1">
+      <w:start w:val="1"/>
+      <w:numFmt w:val="bullet"/>
+      <w:lvlText w:val=""/>
+      <w:lvlJc w:val="left"/>
+      <w:pPr>
+        <w:ind w:left="6480" w:hanging="360"/>
+      </w:pPr>
+      <w:rPr>
+        <w:rFonts w:ascii="Wingdings" w:hAnsi="Wingdings" w:hint="default"/>
+      </w:rPr>
+    </w:lvl>
+  </w:abstractNum>
   <w:num w:numId="1" w16cid:durableId="2004577334">
     <w:abstractNumId w:val="2"/>
   </w:num>
@@ -4838,6 +6076,9 @@
   </w:num>
   <w:num w:numId="3" w16cid:durableId="642277496">
     <w:abstractNumId w:val="1"/>
+  </w:num>
+  <w:num w:numId="4" w16cid:durableId="260335030">
+    <w:abstractNumId w:val="3"/>
   </w:num>
 </w:numbering>
 </file>
@@ -5325,7 +6566,6 @@
   <w:style w:type="character" w:default="1" w:styleId="DefaultParagraphFont">
     <w:name w:val="Default Paragraph Font"/>
     <w:uiPriority w:val="1"/>
-    <w:semiHidden/>
     <w:unhideWhenUsed/>
   </w:style>
   <w:style w:type="table" w:default="1" w:styleId="TableNormal">
@@ -5556,6 +6796,31 @@
     <w:rPr>
       <w:color w:val="808080"/>
     </w:rPr>
+  </w:style>
+  <w:style w:type="character" w:customStyle="1" w:styleId="mi">
+    <w:name w:val="mi"/>
+    <w:basedOn w:val="DefaultParagraphFont"/>
+    <w:rsid w:val="00DF4786"/>
+  </w:style>
+  <w:style w:type="character" w:customStyle="1" w:styleId="mo">
+    <w:name w:val="mo"/>
+    <w:basedOn w:val="DefaultParagraphFont"/>
+    <w:rsid w:val="00DF4786"/>
+  </w:style>
+  <w:style w:type="character" w:customStyle="1" w:styleId="mn">
+    <w:name w:val="mn"/>
+    <w:basedOn w:val="DefaultParagraphFont"/>
+    <w:rsid w:val="00DF4786"/>
+  </w:style>
+  <w:style w:type="character" w:customStyle="1" w:styleId="mtext">
+    <w:name w:val="mtext"/>
+    <w:basedOn w:val="DefaultParagraphFont"/>
+    <w:rsid w:val="00DF4786"/>
+  </w:style>
+  <w:style w:type="character" w:customStyle="1" w:styleId="apple-converted-space">
+    <w:name w:val="apple-converted-space"/>
+    <w:basedOn w:val="DefaultParagraphFont"/>
+    <w:rsid w:val="00DE7A8E"/>
   </w:style>
 </w:styles>
 </file>

</xml_diff>

<commit_message>
data simulation with MSM complete
</commit_message>
<xml_diff>
--- a/Protocol for MSM project.docx
+++ b/Protocol for MSM project.docx
@@ -718,6 +718,75 @@
       </w:pPr>
       <w:r>
         <w:rPr>
+          <w:noProof/>
+          <w:sz w:val="28"/>
+          <w:szCs w:val="28"/>
+        </w:rPr>
+        <w:drawing>
+          <wp:anchor distT="0" distB="0" distL="114300" distR="114300" simplePos="0" relativeHeight="251658240" behindDoc="0" locked="0" layoutInCell="1" allowOverlap="1" wp14:anchorId="50DD34C3" wp14:editId="1325C969">
+            <wp:simplePos x="0" y="0"/>
+            <wp:positionH relativeFrom="column">
+              <wp:posOffset>0</wp:posOffset>
+            </wp:positionH>
+            <wp:positionV relativeFrom="paragraph">
+              <wp:posOffset>213995</wp:posOffset>
+            </wp:positionV>
+            <wp:extent cx="2358771" cy="1225003"/>
+            <wp:effectExtent l="0" t="0" r="3810" b="0"/>
+            <wp:wrapSquare wrapText="bothSides"/>
+            <wp:docPr id="3" name="Picture 3" descr="A diagram of a health and death&#10;&#10;Description automatically generated"/>
+            <wp:cNvGraphicFramePr>
+              <a:graphicFrameLocks xmlns:a="http://schemas.openxmlformats.org/drawingml/2006/main" noChangeAspect="1"/>
+            </wp:cNvGraphicFramePr>
+            <a:graphic xmlns:a="http://schemas.openxmlformats.org/drawingml/2006/main">
+              <a:graphicData uri="http://schemas.openxmlformats.org/drawingml/2006/picture">
+                <pic:pic xmlns:pic="http://schemas.openxmlformats.org/drawingml/2006/picture">
+                  <pic:nvPicPr>
+                    <pic:cNvPr id="3" name="Picture 3" descr="A diagram of a health and death&#10;&#10;Description automatically generated"/>
+                    <pic:cNvPicPr/>
+                  </pic:nvPicPr>
+                  <pic:blipFill rotWithShape="1">
+                    <a:blip r:embed="rId6" cstate="print">
+                      <a:extLst>
+                        <a:ext uri="{28A0092B-C50C-407E-A947-70E740481C1C}">
+                          <a14:useLocalDpi xmlns:a14="http://schemas.microsoft.com/office/drawing/2010/main" val="0"/>
+                        </a:ext>
+                      </a:extLst>
+                    </a:blip>
+                    <a:srcRect l="14520" t="27581" r="44320" b="44845"/>
+                    <a:stretch/>
+                  </pic:blipFill>
+                  <pic:spPr bwMode="auto">
+                    <a:xfrm>
+                      <a:off x="0" y="0"/>
+                      <a:ext cx="2358771" cy="1225003"/>
+                    </a:xfrm>
+                    <a:prstGeom prst="rect">
+                      <a:avLst/>
+                    </a:prstGeom>
+                    <a:ln>
+                      <a:noFill/>
+                    </a:ln>
+                    <a:extLst>
+                      <a:ext uri="{53640926-AAD7-44D8-BBD7-CCE9431645EC}">
+                        <a14:shadowObscured xmlns:a14="http://schemas.microsoft.com/office/drawing/2010/main"/>
+                      </a:ext>
+                    </a:extLst>
+                  </pic:spPr>
+                </pic:pic>
+              </a:graphicData>
+            </a:graphic>
+            <wp14:sizeRelH relativeFrom="page">
+              <wp14:pctWidth>0</wp14:pctWidth>
+            </wp14:sizeRelH>
+            <wp14:sizeRelV relativeFrom="page">
+              <wp14:pctHeight>0</wp14:pctHeight>
+            </wp14:sizeRelV>
+          </wp:anchor>
+        </w:drawing>
+      </w:r>
+      <w:r>
+        <w:rPr>
           <w:sz w:val="22"/>
           <w:szCs w:val="22"/>
         </w:rPr>
@@ -773,6 +842,203 @@
       </w:pPr>
       <w:r>
         <w:rPr>
+          <w:noProof/>
+          <w:sz w:val="22"/>
+          <w:szCs w:val="22"/>
+        </w:rPr>
+        <w:drawing>
+          <wp:anchor distT="0" distB="0" distL="114300" distR="114300" simplePos="0" relativeHeight="251661312" behindDoc="0" locked="0" layoutInCell="1" allowOverlap="1" wp14:anchorId="37456689" wp14:editId="7C0CB0F5">
+            <wp:simplePos x="0" y="0"/>
+            <wp:positionH relativeFrom="column">
+              <wp:posOffset>2459355</wp:posOffset>
+            </wp:positionH>
+            <wp:positionV relativeFrom="paragraph">
+              <wp:posOffset>568960</wp:posOffset>
+            </wp:positionV>
+            <wp:extent cx="3212465" cy="1325880"/>
+            <wp:effectExtent l="0" t="0" r="635" b="0"/>
+            <wp:wrapSquare wrapText="bothSides"/>
+            <wp:docPr id="4" name="Picture 4" descr="A diagram of a diagram&#10;&#10;Description automatically generated"/>
+            <wp:cNvGraphicFramePr>
+              <a:graphicFrameLocks xmlns:a="http://schemas.openxmlformats.org/drawingml/2006/main" noChangeAspect="1"/>
+            </wp:cNvGraphicFramePr>
+            <a:graphic xmlns:a="http://schemas.openxmlformats.org/drawingml/2006/main">
+              <a:graphicData uri="http://schemas.openxmlformats.org/drawingml/2006/picture">
+                <pic:pic xmlns:pic="http://schemas.openxmlformats.org/drawingml/2006/picture">
+                  <pic:nvPicPr>
+                    <pic:cNvPr id="4" name="Picture 4" descr="A diagram of a diagram&#10;&#10;Description automatically generated"/>
+                    <pic:cNvPicPr/>
+                  </pic:nvPicPr>
+                  <pic:blipFill rotWithShape="1">
+                    <a:blip r:embed="rId7" cstate="print">
+                      <a:extLst>
+                        <a:ext uri="{28A0092B-C50C-407E-A947-70E740481C1C}">
+                          <a14:useLocalDpi xmlns:a14="http://schemas.microsoft.com/office/drawing/2010/main" val="0"/>
+                        </a:ext>
+                      </a:extLst>
+                    </a:blip>
+                    <a:srcRect l="12450" t="22983" r="9855" b="38812"/>
+                    <a:stretch/>
+                  </pic:blipFill>
+                  <pic:spPr bwMode="auto">
+                    <a:xfrm>
+                      <a:off x="0" y="0"/>
+                      <a:ext cx="3212465" cy="1325880"/>
+                    </a:xfrm>
+                    <a:prstGeom prst="rect">
+                      <a:avLst/>
+                    </a:prstGeom>
+                    <a:ln>
+                      <a:noFill/>
+                    </a:ln>
+                    <a:extLst>
+                      <a:ext uri="{53640926-AAD7-44D8-BBD7-CCE9431645EC}">
+                        <a14:shadowObscured xmlns:a14="http://schemas.microsoft.com/office/drawing/2010/main"/>
+                      </a:ext>
+                    </a:extLst>
+                  </pic:spPr>
+                </pic:pic>
+              </a:graphicData>
+            </a:graphic>
+            <wp14:sizeRelH relativeFrom="page">
+              <wp14:pctWidth>0</wp14:pctWidth>
+            </wp14:sizeRelH>
+            <wp14:sizeRelV relativeFrom="page">
+              <wp14:pctHeight>0</wp14:pctHeight>
+            </wp14:sizeRelV>
+          </wp:anchor>
+        </w:drawing>
+      </w:r>
+      <w:r>
+        <w:rPr>
+          <w:noProof/>
+        </w:rPr>
+        <mc:AlternateContent>
+          <mc:Choice Requires="wps">
+            <w:drawing>
+              <wp:anchor distT="0" distB="0" distL="114300" distR="114300" simplePos="0" relativeHeight="251660288" behindDoc="0" locked="0" layoutInCell="1" allowOverlap="1" wp14:anchorId="4C32CCE6" wp14:editId="025D8AC5">
+                <wp:simplePos x="0" y="0"/>
+                <wp:positionH relativeFrom="column">
+                  <wp:posOffset>0</wp:posOffset>
+                </wp:positionH>
+                <wp:positionV relativeFrom="paragraph">
+                  <wp:posOffset>76835</wp:posOffset>
+                </wp:positionV>
+                <wp:extent cx="2358390" cy="635"/>
+                <wp:effectExtent l="0" t="0" r="3810" b="12065"/>
+                <wp:wrapSquare wrapText="bothSides"/>
+                <wp:docPr id="1" name="Text Box 1"/>
+                <wp:cNvGraphicFramePr/>
+                <a:graphic xmlns:a="http://schemas.openxmlformats.org/drawingml/2006/main">
+                  <a:graphicData uri="http://schemas.microsoft.com/office/word/2010/wordprocessingShape">
+                    <wps:wsp>
+                      <wps:cNvSpPr txBox="1"/>
+                      <wps:spPr>
+                        <a:xfrm>
+                          <a:off x="0" y="0"/>
+                          <a:ext cx="2358390" cy="635"/>
+                        </a:xfrm>
+                        <a:prstGeom prst="rect">
+                          <a:avLst/>
+                        </a:prstGeom>
+                        <a:solidFill>
+                          <a:prstClr val="white"/>
+                        </a:solidFill>
+                        <a:ln>
+                          <a:noFill/>
+                        </a:ln>
+                      </wps:spPr>
+                      <wps:txbx>
+                        <w:txbxContent>
+                          <w:p>
+                            <w:pPr>
+                              <w:pStyle w:val="Caption"/>
+                              <w:jc w:val="center"/>
+                              <w:rPr>
+                                <w:noProof/>
+                                <w:sz w:val="28"/>
+                                <w:szCs w:val="28"/>
+                              </w:rPr>
+                            </w:pPr>
+                            <w:r>
+                              <w:t xml:space="preserve">Figure </w:t>
+                            </w:r>
+                            <w:fldSimple w:instr=" SEQ Figure \* ARABIC ">
+                              <w:r>
+                                <w:rPr>
+                                  <w:noProof/>
+                                </w:rPr>
+                                <w:t>1</w:t>
+                              </w:r>
+                            </w:fldSimple>
+                            <w:r>
+                              <w:t xml:space="preserve"> - Simple illness-death model</w:t>
+                            </w:r>
+                            <w:r>
+                              <w:t>.</w:t>
+                            </w:r>
+                          </w:p>
+                        </w:txbxContent>
+                      </wps:txbx>
+                      <wps:bodyPr rot="0" spcFirstLastPara="0" vertOverflow="overflow" horzOverflow="overflow" vert="horz" wrap="square" lIns="0" tIns="0" rIns="0" bIns="0" numCol="1" spcCol="0" rtlCol="0" fromWordArt="0" anchor="t" anchorCtr="0" forceAA="0" compatLnSpc="1">
+                        <a:prstTxWarp prst="textNoShape">
+                          <a:avLst/>
+                        </a:prstTxWarp>
+                        <a:spAutoFit/>
+                      </wps:bodyPr>
+                    </wps:wsp>
+                  </a:graphicData>
+                </a:graphic>
+              </wp:anchor>
+            </w:drawing>
+          </mc:Choice>
+          <mc:Fallback>
+            <w:pict>
+              <v:shapetype w14:anchorId="4C32CCE6" id="_x0000_t202" coordsize="21600,21600" o:spt="202" path="m,l,21600r21600,l21600,xe">
+                <v:stroke joinstyle="miter"/>
+                <v:path gradientshapeok="t" o:connecttype="rect"/>
+              </v:shapetype>
+              <v:shape id="Text Box 1" o:spid="_x0000_s1026" type="#_x0000_t202" style="position:absolute;margin-left:0;margin-top:6.05pt;width:185.7pt;height:.05pt;z-index:251660288;visibility:visible;mso-wrap-style:square;mso-wrap-distance-left:9pt;mso-wrap-distance-top:0;mso-wrap-distance-right:9pt;mso-wrap-distance-bottom:0;mso-position-horizontal:absolute;mso-position-horizontal-relative:text;mso-position-vertical:absolute;mso-position-vertical-relative:text;v-text-anchor:top" o:gfxdata="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" stroked="f">
+                <v:textbox style="mso-fit-shape-to-text:t" inset="0,0,0,0">
+                  <w:txbxContent>
+                    <w:p>
+                      <w:pPr>
+                        <w:pStyle w:val="Caption"/>
+                        <w:jc w:val="center"/>
+                        <w:rPr>
+                          <w:noProof/>
+                          <w:sz w:val="28"/>
+                          <w:szCs w:val="28"/>
+                        </w:rPr>
+                      </w:pPr>
+                      <w:r>
+                        <w:t xml:space="preserve">Figure </w:t>
+                      </w:r>
+                      <w:fldSimple w:instr=" SEQ Figure \* ARABIC ">
+                        <w:r>
+                          <w:rPr>
+                            <w:noProof/>
+                          </w:rPr>
+                          <w:t>1</w:t>
+                        </w:r>
+                      </w:fldSimple>
+                      <w:r>
+                        <w:t xml:space="preserve"> - Simple illness-death model</w:t>
+                      </w:r>
+                      <w:r>
+                        <w:t>.</w:t>
+                      </w:r>
+                    </w:p>
+                  </w:txbxContent>
+                </v:textbox>
+                <w10:wrap type="square"/>
+              </v:shape>
+            </w:pict>
+          </mc:Fallback>
+        </mc:AlternateContent>
+      </w:r>
+      <w:r>
+        <w:rPr>
           <w:sz w:val="22"/>
           <w:szCs w:val="22"/>
         </w:rPr>
@@ -878,6 +1144,135 @@
           <w:szCs w:val="22"/>
         </w:rPr>
       </w:pPr>
+      <w:r>
+        <w:rPr>
+          <w:noProof/>
+        </w:rPr>
+        <mc:AlternateContent>
+          <mc:Choice Requires="wps">
+            <w:drawing>
+              <wp:anchor distT="0" distB="0" distL="114300" distR="114300" simplePos="0" relativeHeight="251663360" behindDoc="0" locked="0" layoutInCell="1" allowOverlap="1" wp14:anchorId="53650456" wp14:editId="6985B534">
+                <wp:simplePos x="0" y="0"/>
+                <wp:positionH relativeFrom="column">
+                  <wp:posOffset>2193925</wp:posOffset>
+                </wp:positionH>
+                <wp:positionV relativeFrom="paragraph">
+                  <wp:posOffset>100965</wp:posOffset>
+                </wp:positionV>
+                <wp:extent cx="3477895" cy="635"/>
+                <wp:effectExtent l="0" t="0" r="1905" b="0"/>
+                <wp:wrapSquare wrapText="bothSides"/>
+                <wp:docPr id="5" name="Text Box 5"/>
+                <wp:cNvGraphicFramePr/>
+                <a:graphic xmlns:a="http://schemas.openxmlformats.org/drawingml/2006/main">
+                  <a:graphicData uri="http://schemas.microsoft.com/office/word/2010/wordprocessingShape">
+                    <wps:wsp>
+                      <wps:cNvSpPr txBox="1"/>
+                      <wps:spPr>
+                        <a:xfrm>
+                          <a:off x="0" y="0"/>
+                          <a:ext cx="3477895" cy="635"/>
+                        </a:xfrm>
+                        <a:prstGeom prst="rect">
+                          <a:avLst/>
+                        </a:prstGeom>
+                        <a:solidFill>
+                          <a:prstClr val="white"/>
+                        </a:solidFill>
+                        <a:ln>
+                          <a:noFill/>
+                        </a:ln>
+                      </wps:spPr>
+                      <wps:txbx>
+                        <w:txbxContent>
+                          <w:p>
+                            <w:pPr>
+                              <w:pStyle w:val="Caption"/>
+                              <w:jc w:val="center"/>
+                              <w:rPr>
+                                <w:noProof/>
+                                <w:sz w:val="28"/>
+                                <w:szCs w:val="28"/>
+                              </w:rPr>
+                            </w:pPr>
+                            <w:r>
+                              <w:t xml:space="preserve">Figure </w:t>
+                            </w:r>
+                            <w:r>
+                              <w:t>2</w:t>
+                            </w:r>
+                            <w:r>
+                              <w:t xml:space="preserve"> </w:t>
+                            </w:r>
+                            <w:r>
+                              <w:t>–</w:t>
+                            </w:r>
+                            <w:r>
+                              <w:t xml:space="preserve"> </w:t>
+                            </w:r>
+                            <w:r>
+                              <w:t>An example of a more complex illness-death model.</w:t>
+                            </w:r>
+                          </w:p>
+                        </w:txbxContent>
+                      </wps:txbx>
+                      <wps:bodyPr rot="0" spcFirstLastPara="0" vertOverflow="overflow" horzOverflow="overflow" vert="horz" wrap="square" lIns="0" tIns="0" rIns="0" bIns="0" numCol="1" spcCol="0" rtlCol="0" fromWordArt="0" anchor="t" anchorCtr="0" forceAA="0" compatLnSpc="1">
+                        <a:prstTxWarp prst="textNoShape">
+                          <a:avLst/>
+                        </a:prstTxWarp>
+                        <a:spAutoFit/>
+                      </wps:bodyPr>
+                    </wps:wsp>
+                  </a:graphicData>
+                </a:graphic>
+                <wp14:sizeRelH relativeFrom="margin">
+                  <wp14:pctWidth>0</wp14:pctWidth>
+                </wp14:sizeRelH>
+              </wp:anchor>
+            </w:drawing>
+          </mc:Choice>
+          <mc:Fallback>
+            <w:pict>
+              <v:shape w14:anchorId="53650456" id="Text Box 5" o:spid="_x0000_s1027" type="#_x0000_t202" style="position:absolute;margin-left:172.75pt;margin-top:7.95pt;width:273.85pt;height:.05pt;z-index:251663360;visibility:visible;mso-wrap-style:square;mso-width-percent:0;mso-wrap-distance-left:9pt;mso-wrap-distance-top:0;mso-wrap-distance-right:9pt;mso-wrap-distance-bottom:0;mso-position-horizontal:absolute;mso-position-horizontal-relative:text;mso-position-vertical:absolute;mso-position-vertical-relative:text;mso-width-percent:0;mso-width-relative:margin;v-text-anchor:top" o:gfxdata="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" stroked="f">
+                <v:textbox style="mso-fit-shape-to-text:t" inset="0,0,0,0">
+                  <w:txbxContent>
+                    <w:p>
+                      <w:pPr>
+                        <w:pStyle w:val="Caption"/>
+                        <w:jc w:val="center"/>
+                        <w:rPr>
+                          <w:noProof/>
+                          <w:sz w:val="28"/>
+                          <w:szCs w:val="28"/>
+                        </w:rPr>
+                      </w:pPr>
+                      <w:r>
+                        <w:t xml:space="preserve">Figure </w:t>
+                      </w:r>
+                      <w:r>
+                        <w:t>2</w:t>
+                      </w:r>
+                      <w:r>
+                        <w:t xml:space="preserve"> </w:t>
+                      </w:r>
+                      <w:r>
+                        <w:t>–</w:t>
+                      </w:r>
+                      <w:r>
+                        <w:t xml:space="preserve"> </w:t>
+                      </w:r>
+                      <w:r>
+                        <w:t>An example of a more complex illness-death model.</w:t>
+                      </w:r>
+                    </w:p>
+                  </w:txbxContent>
+                </v:textbox>
+                <w10:wrap type="square"/>
+              </v:shape>
+            </w:pict>
+          </mc:Fallback>
+        </mc:AlternateContent>
+      </w:r>
       <w:r>
         <w:rPr>
           <w:color w:val="FF0000"/>
@@ -2748,7 +3143,16 @@
           <w:sz w:val="22"/>
           <w:szCs w:val="22"/>
         </w:rPr>
-        <w:t xml:space="preserve"> package to implement this type of penalisation. We will specify priors for the intercept, standard deviation, and each covariate in the model. The models using the simulated data will not be complex, so we will only use 2 chains. We will start with 2000 (with a burn-in period of 1000 iterations) iterations, as this provides a good balance between computational efficiency. Using trace-plots and the Gelman-Rubin statistic we will assess convergence; if these diagnostic tools show that insufficient convergence has occurred, we will increase the number of iterations.</w:t>
+        <w:t xml:space="preserve"> package to implement this type of penalisation. We will specify priors for the intercept, standard deviation, and each covariate in the model. The models using the simulated data will not be complex, so we will only use 2 chains. We will start with 2000 (with a burn-in period of 1000 iterations) iterations, as this provides a good balance between computational efficiency. Using trace-plots and the Gelman-Rubin statistic we will assess </w:t>
+      </w:r>
+      <w:r>
+        <w:rPr>
+          <w:rFonts w:eastAsiaTheme="minorEastAsia"/>
+          <w:sz w:val="22"/>
+          <w:szCs w:val="22"/>
+        </w:rPr>
+        <w:lastRenderedPageBreak/>
+        <w:t>convergence; if these diagnostic tools show that insufficient convergence has occurred, we will increase the number of iterations.</w:t>
       </w:r>
     </w:p>
     <w:p>
@@ -2828,7 +3232,6 @@
         <w:pStyle w:val="Heading3"/>
       </w:pPr>
       <w:r>
-        <w:lastRenderedPageBreak/>
         <w:t>Packages to Use</w:t>
       </w:r>
     </w:p>
@@ -3673,6 +4076,7 @@
           <w:sz w:val="22"/>
           <w:szCs w:val="22"/>
         </w:rPr>
+        <w:lastRenderedPageBreak/>
         <w:t>Calibration plots</w:t>
       </w:r>
       <w:r>
@@ -3796,7 +4200,6 @@
         <w:pStyle w:val="Heading3"/>
       </w:pPr>
       <w:r>
-        <w:lastRenderedPageBreak/>
         <w:t xml:space="preserve">External Validation - </w:t>
       </w:r>
       <w:r>
@@ -5563,6 +5966,7 @@
                   <w:sz w:val="22"/>
                   <w:szCs w:val="22"/>
                 </w:rPr>
+                <w:lastRenderedPageBreak/>
                 <w:t>[</w:t>
               </w:r>
               <w:r>
@@ -6822,6 +7226,25 @@
     <w:basedOn w:val="DefaultParagraphFont"/>
     <w:rsid w:val="00DE7A8E"/>
   </w:style>
+  <w:style w:type="paragraph" w:styleId="Caption">
+    <w:name w:val="caption"/>
+    <w:basedOn w:val="Normal"/>
+    <w:next w:val="Normal"/>
+    <w:uiPriority w:val="35"/>
+    <w:unhideWhenUsed/>
+    <w:qFormat/>
+    <w:rsid w:val="00F347E2"/>
+    <w:pPr>
+      <w:spacing w:after="200"/>
+    </w:pPr>
+    <w:rPr>
+      <w:i/>
+      <w:iCs/>
+      <w:color w:val="44546A" w:themeColor="text2"/>
+      <w:sz w:val="18"/>
+      <w:szCs w:val="18"/>
+    </w:rPr>
+  </w:style>
 </w:styles>
 </file>
 

</xml_diff>